<commit_message>
add 1.3 and 1.4
</commit_message>
<xml_diff>
--- a/CHAPTERONE.docx
+++ b/CHAPTERONE.docx
@@ -4,11 +4,12 @@
   <w:body>
     <w:p>
       <w:pPr>
-        <w:spacing w:line="240" w:lineRule="auto"/>
-      </w:pPr>
-    </w:p>
-    <w:p>
-      <w:pPr>
+        <w:spacing w:line="480" w:lineRule="auto"/>
+      </w:pPr>
+    </w:p>
+    <w:p>
+      <w:pPr>
+        <w:spacing w:line="480" w:lineRule="auto"/>
         <w:rPr>
           <w:rFonts w:ascii="Times New Roman" w:hAnsi="Times New Roman" w:cs="Times New Roman"/>
           <w:b/>
@@ -49,16 +50,6 @@
         </w:rPr>
         <w:t xml:space="preserve"> INTRODUCTION</w:t>
       </w:r>
-    </w:p>
-    <w:p>
-      <w:pPr>
-        <w:rPr>
-          <w:rFonts w:ascii="Times New Roman" w:hAnsi="Times New Roman" w:cs="Times New Roman"/>
-          <w:b/>
-          <w:sz w:val="28"/>
-          <w:szCs w:val="28"/>
-        </w:rPr>
-      </w:pPr>
     </w:p>
     <w:p>
       <w:pPr>
@@ -67,6 +58,7 @@
           <w:ilvl w:val="1"/>
           <w:numId w:val="1"/>
         </w:numPr>
+        <w:spacing w:line="480" w:lineRule="auto"/>
         <w:rPr>
           <w:rFonts w:ascii="Times New Roman" w:hAnsi="Times New Roman" w:cs="Times New Roman"/>
           <w:b/>
@@ -83,10 +75,19 @@
         </w:rPr>
         <w:t>BACKGROUND</w:t>
       </w:r>
-    </w:p>
-    <w:p>
-      <w:pPr>
-        <w:spacing w:line="360" w:lineRule="auto"/>
+      <w:r>
+        <w:rPr>
+          <w:rFonts w:ascii="Times New Roman" w:hAnsi="Times New Roman" w:cs="Times New Roman"/>
+          <w:b/>
+          <w:sz w:val="28"/>
+          <w:szCs w:val="28"/>
+        </w:rPr>
+        <w:t xml:space="preserve"> OF STUDY</w:t>
+      </w:r>
+    </w:p>
+    <w:p>
+      <w:pPr>
+        <w:spacing w:line="480" w:lineRule="auto"/>
         <w:rPr>
           <w:rFonts w:ascii="Times New Roman" w:hAnsi="Times New Roman" w:cs="Times New Roman"/>
           <w:sz w:val="24"/>
@@ -192,7 +193,7 @@
     </w:p>
     <w:p>
       <w:pPr>
-        <w:spacing w:line="360" w:lineRule="auto"/>
+        <w:spacing w:line="480" w:lineRule="auto"/>
         <w:rPr>
           <w:rFonts w:ascii="Times New Roman" w:hAnsi="Times New Roman" w:cs="Times New Roman"/>
           <w:sz w:val="24"/>
@@ -213,7 +214,31 @@
           <w:sz w:val="24"/>
           <w:szCs w:val="24"/>
         </w:rPr>
-        <w:t xml:space="preserve"> During elections, people vote for the candidates they believe is the best fit for the position</w:t>
+        <w:t xml:space="preserve"> During elections, people vote fo</w:t>
+      </w:r>
+      <w:r>
+        <w:rPr>
+          <w:rFonts w:ascii="Times New Roman" w:hAnsi="Times New Roman" w:cs="Times New Roman"/>
+          <w:sz w:val="24"/>
+          <w:szCs w:val="24"/>
+        </w:rPr>
+        <w:t>r the candidates they believe are</w:t>
+      </w:r>
+      <w:r>
+        <w:rPr>
+          <w:rFonts w:ascii="Times New Roman" w:hAnsi="Times New Roman" w:cs="Times New Roman"/>
+          <w:sz w:val="24"/>
+          <w:szCs w:val="24"/>
+        </w:rPr>
+        <w:t xml:space="preserve"> the best fit for the position</w:t>
+      </w:r>
+      <w:r>
+        <w:rPr>
+          <w:rFonts w:ascii="Times New Roman" w:hAnsi="Times New Roman" w:cs="Times New Roman"/>
+          <w:sz w:val="24"/>
+          <w:szCs w:val="24"/>
+        </w:rPr>
+        <w:t>s</w:t>
       </w:r>
       <w:r>
         <w:rPr>
@@ -234,7 +259,7 @@
     </w:p>
     <w:p>
       <w:pPr>
-        <w:spacing w:line="360" w:lineRule="auto"/>
+        <w:spacing w:line="480" w:lineRule="auto"/>
         <w:rPr>
           <w:rFonts w:ascii="Times New Roman" w:hAnsi="Times New Roman" w:cs="Times New Roman"/>
           <w:sz w:val="24"/>
@@ -271,7 +296,16 @@
           <w:sz w:val="24"/>
           <w:szCs w:val="24"/>
         </w:rPr>
-        <w:t>collation may involve basic count of the number of votes or a more complex procedure of multiple rounds of counting where by single or multiple winners are being declared winner.</w:t>
+        <w:t xml:space="preserve">collation may involve basic count of the number of votes or a more complex procedure of multiple rounds of counting where by single or multiple winners are being </w:t>
+      </w:r>
+      <w:r>
+        <w:rPr>
+          <w:rFonts w:ascii="Times New Roman" w:hAnsi="Times New Roman" w:cs="Times New Roman"/>
+          <w:sz w:val="24"/>
+          <w:szCs w:val="24"/>
+        </w:rPr>
+        <w:lastRenderedPageBreak/>
+        <w:t>declared winner.</w:t>
       </w:r>
       <w:r>
         <w:rPr>
@@ -330,7 +364,39 @@
           <w:sz w:val="24"/>
           <w:szCs w:val="24"/>
         </w:rPr>
-        <w:t>. This is used in Nigeria</w:t>
+        <w:t xml:space="preserve">. This is used in Nigeria, India, </w:t>
+      </w:r>
+      <w:r>
+        <w:rPr>
+          <w:rFonts w:ascii="Times New Roman" w:hAnsi="Times New Roman" w:cs="Times New Roman"/>
+          <w:sz w:val="24"/>
+          <w:szCs w:val="24"/>
+        </w:rPr>
+        <w:t xml:space="preserve">and Canada </w:t>
+      </w:r>
+      <w:r>
+        <w:rPr>
+          <w:rFonts w:ascii="Times New Roman" w:hAnsi="Times New Roman" w:cs="Times New Roman"/>
+          <w:sz w:val="24"/>
+          <w:szCs w:val="24"/>
+        </w:rPr>
+        <w:t>amongst other countries</w:t>
+      </w:r>
+      <w:r>
+        <w:rPr>
+          <w:rFonts w:ascii="Times New Roman" w:hAnsi="Times New Roman" w:cs="Times New Roman"/>
+          <w:sz w:val="24"/>
+          <w:szCs w:val="24"/>
+        </w:rPr>
+        <w:t xml:space="preserve"> [3]</w:t>
+      </w:r>
+      <w:r>
+        <w:rPr>
+          <w:rFonts w:ascii="Times New Roman" w:hAnsi="Times New Roman" w:cs="Times New Roman"/>
+          <w:sz w:val="24"/>
+          <w:szCs w:val="24"/>
+        </w:rPr>
+        <w:t>.</w:t>
       </w:r>
       <w:r>
         <w:rPr>
@@ -346,7 +412,15 @@
           <w:sz w:val="24"/>
           <w:szCs w:val="24"/>
         </w:rPr>
-        <w:t>[4], India</w:t>
+        <w:t>In</w:t>
+      </w:r>
+      <w:r>
+        <w:rPr>
+          <w:rFonts w:ascii="Times New Roman" w:hAnsi="Times New Roman" w:cs="Times New Roman"/>
+          <w:sz w:val="24"/>
+          <w:szCs w:val="24"/>
+        </w:rPr>
+        <w:t xml:space="preserve"> an</w:t>
       </w:r>
       <w:r>
         <w:rPr>
@@ -359,26 +433,89 @@
       <w:r>
         <w:rPr>
           <w:rFonts w:ascii="Times New Roman" w:hAnsi="Times New Roman" w:cs="Times New Roman"/>
-          <w:sz w:val="24"/>
-          <w:szCs w:val="24"/>
-        </w:rPr>
-        <w:t xml:space="preserve">[6], </w:t>
-      </w:r>
-      <w:r>
-        <w:rPr>
-          <w:rFonts w:ascii="Times New Roman" w:hAnsi="Times New Roman" w:cs="Times New Roman"/>
-          <w:sz w:val="24"/>
-          <w:szCs w:val="24"/>
-        </w:rPr>
-        <w:t xml:space="preserve">and Canada </w:t>
-      </w:r>
-      <w:r>
-        <w:rPr>
-          <w:rFonts w:ascii="Times New Roman" w:hAnsi="Times New Roman" w:cs="Times New Roman"/>
-          <w:sz w:val="24"/>
-          <w:szCs w:val="24"/>
-        </w:rPr>
-        <w:t>[5] amongst other countries.</w:t>
+          <w:b/>
+          <w:sz w:val="24"/>
+          <w:szCs w:val="24"/>
+        </w:rPr>
+        <w:t>approval voting system</w:t>
+      </w:r>
+      <w:r>
+        <w:rPr>
+          <w:rFonts w:ascii="Times New Roman" w:hAnsi="Times New Roman" w:cs="Times New Roman"/>
+          <w:sz w:val="24"/>
+          <w:szCs w:val="24"/>
+        </w:rPr>
+        <w:t>, people are allowed to v</w:t>
+      </w:r>
+      <w:r>
+        <w:rPr>
+          <w:rFonts w:ascii="Times New Roman" w:hAnsi="Times New Roman" w:cs="Times New Roman"/>
+          <w:sz w:val="24"/>
+          <w:szCs w:val="24"/>
+        </w:rPr>
+        <w:t>ote for more than one candidate</w:t>
+      </w:r>
+      <w:r>
+        <w:rPr>
+          <w:rFonts w:ascii="Times New Roman" w:hAnsi="Times New Roman" w:cs="Times New Roman"/>
+          <w:sz w:val="24"/>
+          <w:szCs w:val="24"/>
+        </w:rPr>
+        <w:t xml:space="preserve"> and the candidate with the highest number of votes win. </w:t>
+      </w:r>
+      <w:r>
+        <w:rPr>
+          <w:rFonts w:ascii="Times New Roman" w:hAnsi="Times New Roman" w:cs="Times New Roman"/>
+          <w:sz w:val="24"/>
+          <w:szCs w:val="24"/>
+        </w:rPr>
+        <w:t xml:space="preserve">This is used by the Institute for Operations Research and the American Statistical Association. Other forms of electoral system used in the world include </w:t>
+      </w:r>
+      <w:r>
+        <w:rPr>
+          <w:rFonts w:ascii="Times New Roman" w:hAnsi="Times New Roman" w:cs="Times New Roman"/>
+          <w:b/>
+          <w:sz w:val="24"/>
+          <w:szCs w:val="24"/>
+        </w:rPr>
+        <w:t>two-round system (TRS), contingent vote system and exhaustive ballot system</w:t>
+      </w:r>
+      <w:r>
+        <w:rPr>
+          <w:rFonts w:ascii="Times New Roman" w:hAnsi="Times New Roman" w:cs="Times New Roman"/>
+          <w:sz w:val="24"/>
+          <w:szCs w:val="24"/>
+        </w:rPr>
+        <w:t xml:space="preserve"> [3].</w:t>
+      </w:r>
+    </w:p>
+    <w:p>
+      <w:pPr>
+        <w:spacing w:line="480" w:lineRule="auto"/>
+        <w:jc w:val="right"/>
+        <w:rPr>
+          <w:rFonts w:ascii="Times New Roman" w:hAnsi="Times New Roman" w:cs="Times New Roman"/>
+          <w:sz w:val="24"/>
+          <w:szCs w:val="24"/>
+        </w:rPr>
+      </w:pPr>
+    </w:p>
+    <w:p>
+      <w:pPr>
+        <w:spacing w:line="480" w:lineRule="auto"/>
+        <w:rPr>
+          <w:rFonts w:ascii="Times New Roman" w:hAnsi="Times New Roman" w:cs="Times New Roman"/>
+          <w:sz w:val="24"/>
+          <w:szCs w:val="24"/>
+        </w:rPr>
+      </w:pPr>
+      <w:r>
+        <w:rPr>
+          <w:rFonts w:ascii="Times New Roman" w:hAnsi="Times New Roman" w:cs="Times New Roman"/>
+          <w:sz w:val="24"/>
+          <w:szCs w:val="24"/>
+        </w:rPr>
+        <w:t>There are different ways in which people vote around the world.</w:t>
       </w:r>
       <w:r>
         <w:rPr>
@@ -394,7 +531,31 @@
           <w:sz w:val="24"/>
           <w:szCs w:val="24"/>
         </w:rPr>
-        <w:t xml:space="preserve">In </w:t>
+        <w:t xml:space="preserve">Electronic voting also known as e-voting is a type of voting in which votes are cast </w:t>
+      </w:r>
+      <w:r>
+        <w:rPr>
+          <w:rFonts w:ascii="Times New Roman" w:hAnsi="Times New Roman" w:cs="Times New Roman"/>
+          <w:sz w:val="24"/>
+          <w:szCs w:val="24"/>
+        </w:rPr>
+        <w:t xml:space="preserve">and counted </w:t>
+      </w:r>
+      <w:r>
+        <w:rPr>
+          <w:rFonts w:ascii="Times New Roman" w:hAnsi="Times New Roman" w:cs="Times New Roman"/>
+          <w:sz w:val="24"/>
+          <w:szCs w:val="24"/>
+        </w:rPr>
+        <w:t xml:space="preserve">by electronic voting machines located at polling booths or by devices connected to the internet. </w:t>
+      </w:r>
+      <w:r>
+        <w:rPr>
+          <w:rFonts w:ascii="Times New Roman" w:hAnsi="Times New Roman" w:cs="Times New Roman"/>
+          <w:sz w:val="24"/>
+          <w:szCs w:val="24"/>
+        </w:rPr>
+        <w:t xml:space="preserve">Estonia is the only country in the world where people have voted online in the national elections in 2005 [4]. This is known as </w:t>
       </w:r>
       <w:r>
         <w:rPr>
@@ -403,154 +564,1146 @@
           <w:sz w:val="24"/>
           <w:szCs w:val="24"/>
         </w:rPr>
-        <w:t>approval voting system</w:t>
-      </w:r>
-      <w:r>
-        <w:rPr>
-          <w:rFonts w:ascii="Times New Roman" w:hAnsi="Times New Roman" w:cs="Times New Roman"/>
-          <w:sz w:val="24"/>
-          <w:szCs w:val="24"/>
-        </w:rPr>
-        <w:t xml:space="preserve">, people are allowed to vote for more than one candidates and the candidate with the highest number of votes win. </w:t>
+        <w:t>Internet voting</w:t>
+      </w:r>
+      <w:r>
+        <w:rPr>
+          <w:rFonts w:ascii="Times New Roman" w:hAnsi="Times New Roman" w:cs="Times New Roman"/>
+          <w:b/>
+          <w:sz w:val="24"/>
+          <w:szCs w:val="24"/>
+        </w:rPr>
+        <w:t xml:space="preserve"> or remote e-voting</w:t>
+      </w:r>
+      <w:r>
+        <w:rPr>
+          <w:rFonts w:ascii="Times New Roman" w:hAnsi="Times New Roman" w:cs="Times New Roman"/>
+          <w:sz w:val="24"/>
+          <w:szCs w:val="24"/>
+        </w:rPr>
+        <w:t xml:space="preserve">. Brazil in 2002 was the </w:t>
+      </w:r>
+      <w:r>
+        <w:rPr>
+          <w:rFonts w:ascii="Times New Roman" w:hAnsi="Times New Roman" w:cs="Times New Roman"/>
+          <w:sz w:val="24"/>
+          <w:szCs w:val="24"/>
+        </w:rPr>
+        <w:t>first country in the world where elections were fully conducted electronically</w:t>
+      </w:r>
+      <w:r>
+        <w:rPr>
+          <w:rFonts w:ascii="Times New Roman" w:hAnsi="Times New Roman" w:cs="Times New Roman"/>
+          <w:sz w:val="24"/>
+          <w:szCs w:val="24"/>
+        </w:rPr>
+        <w:t xml:space="preserve"> by electronic voting machines</w:t>
+      </w:r>
+      <w:r>
+        <w:rPr>
+          <w:rFonts w:ascii="Times New Roman" w:hAnsi="Times New Roman" w:cs="Times New Roman"/>
+          <w:sz w:val="24"/>
+          <w:szCs w:val="24"/>
+        </w:rPr>
+        <w:t xml:space="preserve">. It turned out successful </w:t>
+      </w:r>
+      <w:r>
+        <w:rPr>
+          <w:rFonts w:ascii="Times New Roman" w:hAnsi="Times New Roman" w:cs="Times New Roman"/>
+          <w:sz w:val="24"/>
+          <w:szCs w:val="24"/>
+        </w:rPr>
+        <w:t xml:space="preserve">surprisingly </w:t>
+      </w:r>
+      <w:r>
+        <w:rPr>
+          <w:rFonts w:ascii="Times New Roman" w:hAnsi="Times New Roman" w:cs="Times New Roman"/>
+          <w:sz w:val="24"/>
+          <w:szCs w:val="24"/>
+        </w:rPr>
+        <w:t>[5]</w:t>
+      </w:r>
+      <w:r>
+        <w:rPr>
+          <w:rFonts w:ascii="Times New Roman" w:hAnsi="Times New Roman" w:cs="Times New Roman"/>
+          <w:sz w:val="24"/>
+          <w:szCs w:val="24"/>
+        </w:rPr>
+        <w:t>.</w:t>
+      </w:r>
+      <w:r>
+        <w:rPr>
+          <w:rFonts w:ascii="Times New Roman" w:hAnsi="Times New Roman" w:cs="Times New Roman"/>
+          <w:sz w:val="24"/>
+          <w:szCs w:val="24"/>
+        </w:rPr>
+        <w:t xml:space="preserve"> </w:t>
+      </w:r>
+      <w:r>
+        <w:rPr>
+          <w:rFonts w:ascii="Times New Roman" w:hAnsi="Times New Roman" w:cs="Times New Roman"/>
+          <w:sz w:val="24"/>
+          <w:szCs w:val="24"/>
+        </w:rPr>
+        <w:t xml:space="preserve">Some states in the </w:t>
+      </w:r>
+      <w:r>
+        <w:rPr>
+          <w:rFonts w:ascii="Times New Roman" w:hAnsi="Times New Roman" w:cs="Times New Roman"/>
+          <w:sz w:val="24"/>
+          <w:szCs w:val="24"/>
+        </w:rPr>
+        <w:t xml:space="preserve">United States of America </w:t>
+      </w:r>
+      <w:r>
+        <w:rPr>
+          <w:rFonts w:ascii="Times New Roman" w:hAnsi="Times New Roman" w:cs="Times New Roman"/>
+          <w:sz w:val="24"/>
+          <w:szCs w:val="24"/>
+        </w:rPr>
+        <w:t>also use electronic voting systems to conduct their elections [7]</w:t>
+      </w:r>
+      <w:r>
+        <w:rPr>
+          <w:rFonts w:ascii="Times New Roman" w:hAnsi="Times New Roman" w:cs="Times New Roman"/>
+          <w:sz w:val="24"/>
+          <w:szCs w:val="24"/>
+        </w:rPr>
+        <w:t>.</w:t>
+      </w:r>
+      <w:r>
+        <w:rPr>
+          <w:rFonts w:ascii="Times New Roman" w:hAnsi="Times New Roman" w:cs="Times New Roman"/>
+          <w:sz w:val="24"/>
+          <w:szCs w:val="24"/>
+        </w:rPr>
+        <w:t xml:space="preserve"> Somalia, an African </w:t>
+      </w:r>
+      <w:r>
+        <w:rPr>
+          <w:rFonts w:ascii="Times New Roman" w:hAnsi="Times New Roman" w:cs="Times New Roman"/>
+          <w:sz w:val="24"/>
+          <w:szCs w:val="24"/>
+        </w:rPr>
+        <w:t>country was the first in the world to use iris scanner technology as biometric to conduct their elections in 2017[6]. Othe</w:t>
+      </w:r>
+      <w:r>
+        <w:rPr>
+          <w:rFonts w:ascii="Times New Roman" w:hAnsi="Times New Roman" w:cs="Times New Roman"/>
+          <w:sz w:val="24"/>
+          <w:szCs w:val="24"/>
+        </w:rPr>
+        <w:t>r countries such as</w:t>
+      </w:r>
+      <w:r>
+        <w:rPr>
+          <w:rFonts w:ascii="Times New Roman" w:hAnsi="Times New Roman" w:cs="Times New Roman"/>
+          <w:sz w:val="24"/>
+          <w:szCs w:val="24"/>
+        </w:rPr>
+        <w:t xml:space="preserve"> </w:t>
+      </w:r>
+      <w:r>
+        <w:rPr>
+          <w:rFonts w:ascii="Times New Roman" w:hAnsi="Times New Roman" w:cs="Times New Roman"/>
+          <w:sz w:val="24"/>
+          <w:szCs w:val="24"/>
+        </w:rPr>
+        <w:t xml:space="preserve">Nigeria </w:t>
+      </w:r>
+      <w:r>
+        <w:rPr>
+          <w:rFonts w:ascii="Times New Roman" w:hAnsi="Times New Roman" w:cs="Times New Roman"/>
+          <w:sz w:val="24"/>
+          <w:szCs w:val="24"/>
+        </w:rPr>
+        <w:t>use</w:t>
+      </w:r>
+      <w:r>
+        <w:rPr>
+          <w:rFonts w:ascii="Times New Roman" w:hAnsi="Times New Roman" w:cs="Times New Roman"/>
+          <w:sz w:val="24"/>
+          <w:szCs w:val="24"/>
+        </w:rPr>
+        <w:t xml:space="preserve"> the </w:t>
+      </w:r>
+      <w:r>
+        <w:rPr>
+          <w:rFonts w:ascii="Times New Roman" w:hAnsi="Times New Roman" w:cs="Times New Roman"/>
+          <w:sz w:val="24"/>
+          <w:szCs w:val="24"/>
+        </w:rPr>
+        <w:t xml:space="preserve">manual system which is the </w:t>
+      </w:r>
+      <w:r>
+        <w:rPr>
+          <w:rFonts w:ascii="Times New Roman" w:hAnsi="Times New Roman" w:cs="Times New Roman"/>
+          <w:sz w:val="24"/>
+          <w:szCs w:val="24"/>
+        </w:rPr>
+        <w:t xml:space="preserve">good old paper </w:t>
+      </w:r>
+      <w:r>
+        <w:rPr>
+          <w:rFonts w:ascii="Times New Roman" w:hAnsi="Times New Roman" w:cs="Times New Roman"/>
+          <w:sz w:val="24"/>
+          <w:szCs w:val="24"/>
+        </w:rPr>
+        <w:t>ballot system where collation is done by simply counting the number of votes</w:t>
+      </w:r>
+      <w:r>
+        <w:rPr>
+          <w:rFonts w:ascii="Times New Roman" w:hAnsi="Times New Roman" w:cs="Times New Roman"/>
+          <w:sz w:val="24"/>
+          <w:szCs w:val="24"/>
+        </w:rPr>
+        <w:t>.</w:t>
+      </w:r>
+    </w:p>
+    <w:p>
+      <w:pPr>
+        <w:spacing w:line="480" w:lineRule="auto"/>
+        <w:rPr>
+          <w:rFonts w:ascii="Times New Roman" w:hAnsi="Times New Roman" w:cs="Times New Roman"/>
+          <w:sz w:val="24"/>
+          <w:szCs w:val="24"/>
+        </w:rPr>
+      </w:pPr>
+    </w:p>
+    <w:p>
+      <w:pPr>
+        <w:spacing w:line="480" w:lineRule="auto"/>
+        <w:rPr>
+          <w:rFonts w:ascii="Times New Roman" w:hAnsi="Times New Roman" w:cs="Times New Roman"/>
+          <w:b/>
+          <w:sz w:val="28"/>
+          <w:szCs w:val="28"/>
+        </w:rPr>
+      </w:pPr>
+    </w:p>
+    <w:p>
+      <w:pPr>
+        <w:spacing w:line="480" w:lineRule="auto"/>
+        <w:rPr>
+          <w:rFonts w:ascii="Times New Roman" w:hAnsi="Times New Roman" w:cs="Times New Roman"/>
+          <w:b/>
+          <w:sz w:val="28"/>
+          <w:szCs w:val="28"/>
+        </w:rPr>
+      </w:pPr>
+    </w:p>
+    <w:p>
+      <w:pPr>
+        <w:tabs>
+          <w:tab w:val="left" w:pos="945"/>
+        </w:tabs>
+        <w:spacing w:line="480" w:lineRule="auto"/>
+        <w:rPr>
+          <w:rFonts w:ascii="Times New Roman" w:hAnsi="Times New Roman" w:cs="Times New Roman"/>
+          <w:b/>
+          <w:sz w:val="28"/>
+          <w:szCs w:val="28"/>
+        </w:rPr>
+      </w:pPr>
+    </w:p>
+    <w:p>
+      <w:pPr>
+        <w:pStyle w:val="ListParagraph"/>
+        <w:numPr>
+          <w:ilvl w:val="1"/>
+          <w:numId w:val="1"/>
+        </w:numPr>
+        <w:spacing w:line="480" w:lineRule="auto"/>
+        <w:rPr>
+          <w:rFonts w:ascii="Times New Roman" w:hAnsi="Times New Roman" w:cs="Times New Roman"/>
+          <w:b/>
+          <w:sz w:val="28"/>
+          <w:szCs w:val="28"/>
+        </w:rPr>
+      </w:pPr>
+      <w:r>
+        <w:rPr>
+          <w:rFonts w:ascii="Times New Roman" w:hAnsi="Times New Roman" w:cs="Times New Roman"/>
+          <w:b/>
+          <w:sz w:val="28"/>
+          <w:szCs w:val="28"/>
+        </w:rPr>
+        <w:t>STATEMENT OF THE PROBLEM</w:t>
+      </w:r>
+    </w:p>
+    <w:p>
+      <w:pPr>
+        <w:pStyle w:val="ListParagraph"/>
+        <w:spacing w:line="480" w:lineRule="auto"/>
+        <w:ind w:left="420"/>
+        <w:rPr>
+          <w:rFonts w:ascii="Times New Roman" w:hAnsi="Times New Roman" w:cs="Times New Roman"/>
+          <w:sz w:val="24"/>
+          <w:szCs w:val="24"/>
+        </w:rPr>
+      </w:pPr>
+      <w:r>
+        <w:rPr>
+          <w:rFonts w:ascii="Times New Roman" w:hAnsi="Times New Roman" w:cs="Times New Roman"/>
+          <w:sz w:val="24"/>
+          <w:szCs w:val="24"/>
+        </w:rPr>
+        <w:t>Election</w:t>
+      </w:r>
+      <w:r>
+        <w:rPr>
+          <w:rFonts w:ascii="Times New Roman" w:hAnsi="Times New Roman" w:cs="Times New Roman"/>
+          <w:sz w:val="24"/>
+          <w:szCs w:val="24"/>
+        </w:rPr>
+        <w:t>s</w:t>
+      </w:r>
+      <w:r>
+        <w:rPr>
+          <w:rFonts w:ascii="Times New Roman" w:hAnsi="Times New Roman" w:cs="Times New Roman"/>
+          <w:sz w:val="24"/>
+          <w:szCs w:val="24"/>
+        </w:rPr>
+        <w:t xml:space="preserve"> should reflect the will of the people but that has not been the situation in Nigeria and other countries where the manual ballot system are used. </w:t>
+      </w:r>
+      <w:r>
+        <w:rPr>
+          <w:rFonts w:ascii="Times New Roman" w:hAnsi="Times New Roman" w:cs="Times New Roman"/>
+          <w:sz w:val="24"/>
+          <w:szCs w:val="24"/>
+        </w:rPr>
+        <w:t>For instance, t</w:t>
+      </w:r>
+      <w:r>
+        <w:rPr>
+          <w:rFonts w:ascii="Times New Roman" w:hAnsi="Times New Roman" w:cs="Times New Roman"/>
+          <w:sz w:val="24"/>
+          <w:szCs w:val="24"/>
+        </w:rPr>
+        <w:t xml:space="preserve">he elections conducted in Nigeria is full of irregularities which are associated with the system such as </w:t>
+      </w:r>
+      <w:r>
+        <w:rPr>
+          <w:rFonts w:ascii="Times New Roman" w:hAnsi="Times New Roman" w:cs="Times New Roman"/>
+          <w:sz w:val="24"/>
+          <w:szCs w:val="24"/>
+        </w:rPr>
+        <w:t>multiple voting</w:t>
+      </w:r>
+      <w:r>
+        <w:rPr>
+          <w:rFonts w:ascii="Times New Roman" w:hAnsi="Times New Roman" w:cs="Times New Roman"/>
+          <w:sz w:val="24"/>
+          <w:szCs w:val="24"/>
+        </w:rPr>
+        <w:t xml:space="preserve"> by a single person, voting by non-eligible voters such as under aged</w:t>
+      </w:r>
+      <w:r>
+        <w:rPr>
+          <w:rFonts w:ascii="Times New Roman" w:hAnsi="Times New Roman" w:cs="Times New Roman"/>
+          <w:sz w:val="24"/>
+          <w:szCs w:val="24"/>
+        </w:rPr>
+        <w:t xml:space="preserve"> in addition to improper conduct such as </w:t>
+      </w:r>
+      <w:r>
+        <w:rPr>
+          <w:rFonts w:ascii="Times New Roman" w:hAnsi="Times New Roman" w:cs="Times New Roman"/>
+          <w:sz w:val="24"/>
+          <w:szCs w:val="24"/>
+        </w:rPr>
+        <w:t xml:space="preserve">stealing ballot boxes and slow collation of results[8]. </w:t>
+      </w:r>
+      <w:r>
+        <w:rPr>
+          <w:rFonts w:ascii="Times New Roman" w:hAnsi="Times New Roman" w:cs="Times New Roman"/>
+          <w:sz w:val="24"/>
+          <w:szCs w:val="24"/>
+        </w:rPr>
+        <w:t>Many papers have proposed the use of online or internet voting systems such as [9</w:t>
+      </w:r>
+      <w:r>
+        <w:rPr>
+          <w:rFonts w:ascii="Times New Roman" w:hAnsi="Times New Roman" w:cs="Times New Roman"/>
+          <w:sz w:val="24"/>
+          <w:szCs w:val="24"/>
+        </w:rPr>
+        <w:t>, 10</w:t>
+      </w:r>
+      <w:r>
+        <w:rPr>
+          <w:rFonts w:ascii="Times New Roman" w:hAnsi="Times New Roman" w:cs="Times New Roman"/>
+          <w:sz w:val="24"/>
+          <w:szCs w:val="24"/>
+        </w:rPr>
+        <w:t>]. The security issues accompanied with this</w:t>
+      </w:r>
+      <w:r>
+        <w:rPr>
+          <w:rFonts w:ascii="Times New Roman" w:hAnsi="Times New Roman" w:cs="Times New Roman"/>
+          <w:sz w:val="24"/>
+          <w:szCs w:val="24"/>
+        </w:rPr>
+        <w:t xml:space="preserve"> type of voting system</w:t>
+      </w:r>
+      <w:r>
+        <w:rPr>
+          <w:rFonts w:ascii="Times New Roman" w:hAnsi="Times New Roman" w:cs="Times New Roman"/>
+          <w:sz w:val="24"/>
+          <w:szCs w:val="24"/>
+        </w:rPr>
+        <w:t xml:space="preserve"> such as </w:t>
+      </w:r>
+      <w:r>
+        <w:rPr>
+          <w:rFonts w:ascii="Times New Roman" w:hAnsi="Times New Roman" w:cs="Times New Roman"/>
+          <w:sz w:val="24"/>
+          <w:szCs w:val="24"/>
+        </w:rPr>
+        <w:t xml:space="preserve">being susceptible to hacking </w:t>
+      </w:r>
+      <w:r>
+        <w:rPr>
+          <w:rFonts w:ascii="Times New Roman" w:hAnsi="Times New Roman" w:cs="Times New Roman"/>
+          <w:sz w:val="24"/>
+          <w:szCs w:val="24"/>
+        </w:rPr>
+        <w:t>was addressed by</w:t>
+      </w:r>
+      <w:r>
+        <w:rPr>
+          <w:rFonts w:ascii="Times New Roman" w:hAnsi="Times New Roman" w:cs="Times New Roman"/>
+          <w:sz w:val="24"/>
+          <w:szCs w:val="24"/>
+        </w:rPr>
+        <w:t xml:space="preserve"> </w:t>
+      </w:r>
+      <w:r>
+        <w:rPr>
+          <w:rFonts w:ascii="Times New Roman" w:hAnsi="Times New Roman" w:cs="Times New Roman"/>
+          <w:sz w:val="24"/>
+          <w:szCs w:val="24"/>
+        </w:rPr>
+        <w:t>[</w:t>
+      </w:r>
+      <w:r>
+        <w:rPr>
+          <w:rFonts w:ascii="Times New Roman" w:hAnsi="Times New Roman" w:cs="Times New Roman"/>
+          <w:sz w:val="24"/>
+          <w:szCs w:val="24"/>
+        </w:rPr>
+        <w:t>11</w:t>
+      </w:r>
+      <w:r>
+        <w:rPr>
+          <w:rFonts w:ascii="Times New Roman" w:hAnsi="Times New Roman" w:cs="Times New Roman"/>
+          <w:sz w:val="24"/>
+          <w:szCs w:val="24"/>
+        </w:rPr>
+        <w:t>]</w:t>
+      </w:r>
+      <w:r>
+        <w:rPr>
+          <w:rFonts w:ascii="Times New Roman" w:hAnsi="Times New Roman" w:cs="Times New Roman"/>
+          <w:sz w:val="24"/>
+          <w:szCs w:val="24"/>
+        </w:rPr>
+        <w:t xml:space="preserve">. On account of this, </w:t>
+      </w:r>
+      <w:r>
+        <w:rPr>
+          <w:rFonts w:ascii="Times New Roman" w:hAnsi="Times New Roman" w:cs="Times New Roman"/>
+          <w:sz w:val="24"/>
+          <w:szCs w:val="24"/>
+        </w:rPr>
+        <w:t>internet voting can undermine the confidence of citizens in the whole electoral process if not meticulously planned.</w:t>
+      </w:r>
+    </w:p>
+    <w:p>
+      <w:pPr>
+        <w:pStyle w:val="ListParagraph"/>
+        <w:spacing w:line="480" w:lineRule="auto"/>
+        <w:ind w:left="420"/>
+        <w:rPr>
+          <w:rFonts w:ascii="Times New Roman" w:hAnsi="Times New Roman" w:cs="Times New Roman"/>
+          <w:sz w:val="24"/>
+          <w:szCs w:val="24"/>
+        </w:rPr>
+      </w:pPr>
+      <w:r>
+        <w:rPr>
+          <w:rFonts w:ascii="Times New Roman" w:hAnsi="Times New Roman" w:cs="Times New Roman"/>
+          <w:sz w:val="24"/>
+          <w:szCs w:val="24"/>
+        </w:rPr>
+        <w:t>These issues lead to the challenge of finding secure and credible voting systems that can be used to conduct free and fair elections.</w:t>
+      </w:r>
+    </w:p>
+    <w:p>
+      <w:pPr>
+        <w:pStyle w:val="ListParagraph"/>
+        <w:spacing w:line="480" w:lineRule="auto"/>
+        <w:ind w:left="420"/>
+        <w:rPr>
+          <w:rFonts w:ascii="Times New Roman" w:hAnsi="Times New Roman" w:cs="Times New Roman"/>
+          <w:sz w:val="24"/>
+          <w:szCs w:val="24"/>
+        </w:rPr>
+      </w:pPr>
+    </w:p>
+    <w:p>
+      <w:pPr>
+        <w:pStyle w:val="ListParagraph"/>
+        <w:numPr>
+          <w:ilvl w:val="1"/>
+          <w:numId w:val="1"/>
+        </w:numPr>
+        <w:spacing w:line="480" w:lineRule="auto"/>
+        <w:rPr>
+          <w:rFonts w:ascii="Times New Roman" w:hAnsi="Times New Roman" w:cs="Times New Roman"/>
+          <w:b/>
+          <w:sz w:val="28"/>
+          <w:szCs w:val="28"/>
+        </w:rPr>
+      </w:pPr>
+      <w:r>
+        <w:rPr>
+          <w:rFonts w:ascii="Times New Roman" w:hAnsi="Times New Roman" w:cs="Times New Roman"/>
+          <w:b/>
+          <w:sz w:val="28"/>
+          <w:szCs w:val="28"/>
+        </w:rPr>
+        <w:t>AIM/OBJECTIVES OF THE STUDY</w:t>
+      </w:r>
+    </w:p>
+    <w:p>
+      <w:pPr>
+        <w:spacing w:line="480" w:lineRule="auto"/>
+        <w:rPr>
+          <w:rFonts w:ascii="Times New Roman" w:hAnsi="Times New Roman" w:cs="Times New Roman"/>
+          <w:sz w:val="24"/>
+          <w:szCs w:val="24"/>
+        </w:rPr>
+      </w:pPr>
+      <w:r>
+        <w:rPr>
+          <w:rFonts w:ascii="Times New Roman" w:hAnsi="Times New Roman" w:cs="Times New Roman"/>
+          <w:sz w:val="24"/>
+          <w:szCs w:val="24"/>
+        </w:rPr>
+        <w:t>The aim</w:t>
+      </w:r>
+      <w:r>
+        <w:rPr>
+          <w:rFonts w:ascii="Times New Roman" w:hAnsi="Times New Roman" w:cs="Times New Roman"/>
+          <w:sz w:val="24"/>
+          <w:szCs w:val="24"/>
+        </w:rPr>
+        <w:t xml:space="preserve"> of this project is to design and construct a</w:t>
+      </w:r>
+      <w:r>
+        <w:rPr>
+          <w:rFonts w:ascii="Times New Roman" w:hAnsi="Times New Roman" w:cs="Times New Roman"/>
+          <w:sz w:val="24"/>
+          <w:szCs w:val="24"/>
+        </w:rPr>
+        <w:t xml:space="preserve"> real time</w:t>
+      </w:r>
+      <w:r>
+        <w:rPr>
+          <w:rFonts w:ascii="Times New Roman" w:hAnsi="Times New Roman" w:cs="Times New Roman"/>
+          <w:sz w:val="24"/>
+          <w:szCs w:val="24"/>
+        </w:rPr>
+        <w:t xml:space="preserve"> fingerprint based electronic voting system using arduino to reduce rigging of elections and make collation of results faster.</w:t>
+      </w:r>
+    </w:p>
+    <w:p>
+      <w:pPr>
+        <w:tabs>
+          <w:tab w:val="left" w:pos="2130"/>
+        </w:tabs>
+        <w:spacing w:line="480" w:lineRule="auto"/>
+        <w:rPr>
+          <w:rFonts w:ascii="Times New Roman" w:hAnsi="Times New Roman" w:cs="Times New Roman"/>
+          <w:sz w:val="24"/>
+          <w:szCs w:val="24"/>
+        </w:rPr>
+      </w:pPr>
+      <w:r>
+        <w:rPr>
+          <w:rFonts w:ascii="Times New Roman" w:hAnsi="Times New Roman" w:cs="Times New Roman"/>
+          <w:sz w:val="24"/>
+          <w:szCs w:val="24"/>
+        </w:rPr>
+        <w:t>The objectives</w:t>
+      </w:r>
+      <w:r>
+        <w:rPr>
+          <w:rFonts w:ascii="Times New Roman" w:hAnsi="Times New Roman" w:cs="Times New Roman"/>
+          <w:sz w:val="24"/>
+          <w:szCs w:val="24"/>
+        </w:rPr>
+        <w:t xml:space="preserve"> include:</w:t>
+      </w:r>
+      <w:r>
+        <w:rPr>
+          <w:rFonts w:ascii="Times New Roman" w:hAnsi="Times New Roman" w:cs="Times New Roman"/>
+          <w:sz w:val="24"/>
+          <w:szCs w:val="24"/>
+        </w:rPr>
+        <w:tab/>
+      </w:r>
+    </w:p>
+    <w:p>
+      <w:pPr>
+        <w:pStyle w:val="ListParagraph"/>
+        <w:numPr>
+          <w:ilvl w:val="0"/>
+          <w:numId w:val="2"/>
+        </w:numPr>
+        <w:spacing w:after="49" w:line="480" w:lineRule="auto"/>
+        <w:rPr>
+          <w:rFonts w:ascii="Times New Roman" w:hAnsi="Times New Roman" w:cs="Times New Roman"/>
+          <w:sz w:val="24"/>
+          <w:szCs w:val="24"/>
+        </w:rPr>
+      </w:pPr>
+      <w:r>
+        <w:rPr>
+          <w:rFonts w:ascii="Times New Roman" w:hAnsi="Times New Roman" w:cs="Times New Roman"/>
+          <w:sz w:val="24"/>
+          <w:szCs w:val="24"/>
+        </w:rPr>
+        <w:t>Construction of the electronic voting system with arduino.</w:t>
+      </w:r>
+    </w:p>
+    <w:p>
+      <w:pPr>
+        <w:pStyle w:val="ListParagraph"/>
+        <w:numPr>
+          <w:ilvl w:val="0"/>
+          <w:numId w:val="2"/>
+        </w:numPr>
+        <w:spacing w:after="49" w:line="480" w:lineRule="auto"/>
+        <w:rPr>
+          <w:rFonts w:ascii="Times New Roman" w:hAnsi="Times New Roman" w:cs="Times New Roman"/>
+          <w:sz w:val="24"/>
+          <w:szCs w:val="24"/>
+        </w:rPr>
+      </w:pPr>
+      <w:r>
+        <w:rPr>
+          <w:rFonts w:ascii="Times New Roman" w:hAnsi="Times New Roman" w:cs="Times New Roman"/>
+          <w:sz w:val="24"/>
+          <w:szCs w:val="24"/>
+        </w:rPr>
+        <w:t>Development and setting up of the API/server that interacts with the database</w:t>
+      </w:r>
+    </w:p>
+    <w:p>
+      <w:pPr>
+        <w:pStyle w:val="ListParagraph"/>
+        <w:numPr>
+          <w:ilvl w:val="0"/>
+          <w:numId w:val="2"/>
+        </w:numPr>
+        <w:spacing w:after="49" w:line="480" w:lineRule="auto"/>
+        <w:rPr>
+          <w:rFonts w:ascii="Times New Roman" w:hAnsi="Times New Roman" w:cs="Times New Roman"/>
+          <w:sz w:val="24"/>
+          <w:szCs w:val="24"/>
+        </w:rPr>
+      </w:pPr>
+      <w:r>
+        <w:rPr>
+          <w:rFonts w:ascii="Times New Roman" w:hAnsi="Times New Roman" w:cs="Times New Roman"/>
+          <w:sz w:val="24"/>
+          <w:szCs w:val="24"/>
+        </w:rPr>
+        <w:t>Development of a</w:t>
+      </w:r>
+      <w:r>
+        <w:rPr>
+          <w:rFonts w:ascii="Times New Roman" w:hAnsi="Times New Roman" w:cs="Times New Roman"/>
+          <w:sz w:val="24"/>
+          <w:szCs w:val="24"/>
+        </w:rPr>
+        <w:t>n android</w:t>
+      </w:r>
+      <w:r>
+        <w:rPr>
+          <w:rFonts w:ascii="Times New Roman" w:hAnsi="Times New Roman" w:cs="Times New Roman"/>
+          <w:sz w:val="24"/>
+          <w:szCs w:val="24"/>
+        </w:rPr>
+        <w:t xml:space="preserve"> mobile application where live</w:t>
+      </w:r>
+      <w:r>
+        <w:rPr>
+          <w:rFonts w:ascii="Times New Roman" w:hAnsi="Times New Roman" w:cs="Times New Roman"/>
+          <w:sz w:val="24"/>
+          <w:szCs w:val="24"/>
+        </w:rPr>
+        <w:t xml:space="preserve"> results can be viewed</w:t>
+      </w:r>
+      <w:r>
+        <w:rPr>
+          <w:rFonts w:ascii="Times New Roman" w:hAnsi="Times New Roman" w:cs="Times New Roman"/>
+          <w:sz w:val="24"/>
+          <w:szCs w:val="24"/>
+        </w:rPr>
+        <w:t xml:space="preserve"> in real time</w:t>
+      </w:r>
+    </w:p>
+    <w:p>
+      <w:pPr>
+        <w:pStyle w:val="ListParagraph"/>
+        <w:spacing w:after="49" w:line="480" w:lineRule="auto"/>
+        <w:rPr>
+          <w:rFonts w:ascii="Times New Roman" w:hAnsi="Times New Roman" w:cs="Times New Roman"/>
+          <w:sz w:val="24"/>
+          <w:szCs w:val="24"/>
+        </w:rPr>
+      </w:pPr>
+    </w:p>
+    <w:p>
+      <w:pPr>
+        <w:pStyle w:val="ListParagraph"/>
+        <w:numPr>
+          <w:ilvl w:val="1"/>
+          <w:numId w:val="1"/>
+        </w:numPr>
+        <w:spacing w:line="480" w:lineRule="auto"/>
+        <w:rPr>
+          <w:rFonts w:ascii="Times New Roman" w:hAnsi="Times New Roman" w:cs="Times New Roman"/>
+          <w:b/>
+          <w:sz w:val="28"/>
+          <w:szCs w:val="28"/>
+        </w:rPr>
+      </w:pPr>
+      <w:r>
+        <w:rPr>
+          <w:rFonts w:ascii="Times New Roman" w:hAnsi="Times New Roman" w:cs="Times New Roman"/>
+          <w:b/>
+          <w:sz w:val="28"/>
+          <w:szCs w:val="28"/>
+        </w:rPr>
+        <w:t>SIGNIFICANCE</w:t>
+      </w:r>
+      <w:r>
+        <w:rPr>
+          <w:rFonts w:ascii="Times New Roman" w:hAnsi="Times New Roman" w:cs="Times New Roman"/>
+          <w:b/>
+          <w:sz w:val="28"/>
+          <w:szCs w:val="28"/>
+        </w:rPr>
+        <w:t xml:space="preserve"> OF THE STUDY</w:t>
+      </w:r>
+    </w:p>
+    <w:p>
+      <w:pPr>
+        <w:pStyle w:val="ListParagraph"/>
+        <w:spacing w:line="480" w:lineRule="auto"/>
+        <w:ind w:left="420"/>
+        <w:rPr>
+          <w:rFonts w:ascii="Times New Roman" w:hAnsi="Times New Roman" w:cs="Times New Roman"/>
+          <w:sz w:val="24"/>
+          <w:szCs w:val="24"/>
+        </w:rPr>
+      </w:pPr>
+      <w:r>
+        <w:rPr>
+          <w:rFonts w:ascii="Times New Roman" w:hAnsi="Times New Roman" w:cs="Times New Roman"/>
+          <w:sz w:val="24"/>
+          <w:szCs w:val="24"/>
+        </w:rPr>
+        <w:t xml:space="preserve">In a society where misconduct in elections is the order of the day, there is a dire need of a credible and reliable </w:t>
+      </w:r>
+      <w:r>
+        <w:rPr>
+          <w:rFonts w:ascii="Times New Roman" w:hAnsi="Times New Roman" w:cs="Times New Roman"/>
+          <w:sz w:val="24"/>
+          <w:szCs w:val="24"/>
+        </w:rPr>
+        <w:t>voting system to ensure correctness, coherence, consistency, security and transparency of an election process.</w:t>
+      </w:r>
+    </w:p>
+    <w:p>
+      <w:pPr>
+        <w:pStyle w:val="ListParagraph"/>
+        <w:spacing w:line="480" w:lineRule="auto"/>
+        <w:ind w:left="420"/>
+        <w:rPr>
+          <w:rFonts w:ascii="Times New Roman" w:hAnsi="Times New Roman" w:cs="Times New Roman"/>
+          <w:sz w:val="24"/>
+          <w:szCs w:val="24"/>
+        </w:rPr>
+      </w:pPr>
+      <w:r>
+        <w:rPr>
+          <w:rFonts w:ascii="Times New Roman" w:hAnsi="Times New Roman" w:cs="Times New Roman"/>
+          <w:sz w:val="24"/>
+          <w:szCs w:val="24"/>
+        </w:rPr>
+        <w:t xml:space="preserve">Time is the only nontangible thing that flies. Time is life and life is time which is why it’s called lifetime. There’s also a pressing need for a system that can reduce time and in general cost of the entire election process. </w:t>
+      </w:r>
+    </w:p>
+    <w:p>
+      <w:pPr>
+        <w:pStyle w:val="ListParagraph"/>
+        <w:spacing w:line="480" w:lineRule="auto"/>
+        <w:ind w:left="420"/>
+        <w:rPr>
+          <w:rFonts w:ascii="Times New Roman" w:hAnsi="Times New Roman" w:cs="Times New Roman"/>
+          <w:sz w:val="24"/>
+          <w:szCs w:val="24"/>
+        </w:rPr>
+      </w:pPr>
+    </w:p>
+    <w:p>
+      <w:pPr>
+        <w:pStyle w:val="ListParagraph"/>
+        <w:spacing w:after="49" w:line="480" w:lineRule="auto"/>
+        <w:rPr>
+          <w:rFonts w:ascii="Times New Roman" w:hAnsi="Times New Roman" w:cs="Times New Roman"/>
+          <w:sz w:val="24"/>
+          <w:szCs w:val="24"/>
+        </w:rPr>
+      </w:pPr>
+    </w:p>
+    <w:p>
+      <w:pPr>
+        <w:pStyle w:val="ListParagraph"/>
+        <w:numPr>
+          <w:ilvl w:val="1"/>
+          <w:numId w:val="1"/>
+        </w:numPr>
+        <w:spacing w:line="480" w:lineRule="auto"/>
+        <w:rPr>
+          <w:rFonts w:ascii="Times New Roman" w:hAnsi="Times New Roman" w:cs="Times New Roman"/>
+          <w:b/>
+          <w:sz w:val="28"/>
+          <w:szCs w:val="28"/>
+        </w:rPr>
+      </w:pPr>
+      <w:r>
+        <w:rPr>
+          <w:rFonts w:ascii="Times New Roman" w:hAnsi="Times New Roman" w:cs="Times New Roman"/>
+          <w:b/>
+          <w:sz w:val="28"/>
+          <w:szCs w:val="28"/>
+        </w:rPr>
+        <w:t>SCOPE</w:t>
+      </w:r>
+      <w:r>
+        <w:rPr>
+          <w:rFonts w:ascii="Times New Roman" w:hAnsi="Times New Roman" w:cs="Times New Roman"/>
+          <w:b/>
+          <w:sz w:val="28"/>
+          <w:szCs w:val="28"/>
+        </w:rPr>
+        <w:t xml:space="preserve"> OF THE STUDY</w:t>
+      </w:r>
+    </w:p>
+    <w:p>
+      <w:pPr>
+        <w:pStyle w:val="ListParagraph"/>
+        <w:spacing w:line="480" w:lineRule="auto"/>
+        <w:ind w:left="420"/>
+        <w:rPr>
+          <w:rFonts w:ascii="Times New Roman" w:hAnsi="Times New Roman" w:cs="Times New Roman"/>
+          <w:sz w:val="24"/>
+          <w:szCs w:val="24"/>
+        </w:rPr>
+      </w:pPr>
+      <w:r>
+        <w:rPr>
+          <w:rFonts w:ascii="Times New Roman" w:hAnsi="Times New Roman" w:cs="Times New Roman"/>
+          <w:sz w:val="24"/>
+          <w:szCs w:val="24"/>
+        </w:rPr>
+        <w:t xml:space="preserve">This project work focuses on designing a real time finger print based electronic voting system for a localized area or an institution. First-past-the-post </w:t>
+      </w:r>
+      <w:r>
+        <w:rPr>
+          <w:rFonts w:ascii="Times New Roman" w:hAnsi="Times New Roman" w:cs="Times New Roman"/>
+          <w:sz w:val="24"/>
+          <w:szCs w:val="24"/>
+        </w:rPr>
+        <w:t xml:space="preserve">or simple plurality </w:t>
+      </w:r>
+      <w:r>
+        <w:rPr>
+          <w:rFonts w:ascii="Times New Roman" w:hAnsi="Times New Roman" w:cs="Times New Roman"/>
+          <w:sz w:val="24"/>
+          <w:szCs w:val="24"/>
+        </w:rPr>
+        <w:t>electoral system is also used where</w:t>
+      </w:r>
+      <w:r>
+        <w:rPr>
+          <w:rFonts w:ascii="Times New Roman" w:hAnsi="Times New Roman" w:cs="Times New Roman"/>
+          <w:sz w:val="24"/>
+          <w:szCs w:val="24"/>
+        </w:rPr>
+        <w:t>by voters can vote for only one candidate. The project is also limited to 500 registered voters per polling unit.</w:t>
+      </w:r>
+    </w:p>
+    <w:p>
+      <w:pPr>
+        <w:pStyle w:val="ListParagraph"/>
+        <w:spacing w:line="480" w:lineRule="auto"/>
+        <w:ind w:left="420"/>
+        <w:rPr>
+          <w:rFonts w:ascii="Times New Roman" w:hAnsi="Times New Roman" w:cs="Times New Roman"/>
+          <w:sz w:val="24"/>
+          <w:szCs w:val="24"/>
+        </w:rPr>
+      </w:pPr>
+    </w:p>
+    <w:p>
+      <w:pPr>
+        <w:pStyle w:val="ListParagraph"/>
+        <w:spacing w:after="49" w:line="480" w:lineRule="auto"/>
+        <w:rPr>
+          <w:rFonts w:ascii="Times New Roman" w:hAnsi="Times New Roman" w:cs="Times New Roman"/>
+          <w:sz w:val="24"/>
+          <w:szCs w:val="24"/>
+        </w:rPr>
+      </w:pPr>
+      <w:r>
+        <w:rPr>
+          <w:rFonts w:ascii="Times New Roman" w:hAnsi="Times New Roman" w:cs="Times New Roman"/>
+          <w:sz w:val="24"/>
+          <w:szCs w:val="24"/>
+        </w:rPr>
+        <w:t xml:space="preserve"> </w:t>
+      </w:r>
+    </w:p>
+    <w:p>
+      <w:pPr>
+        <w:pStyle w:val="ListParagraph"/>
+        <w:numPr>
+          <w:ilvl w:val="1"/>
+          <w:numId w:val="1"/>
+        </w:numPr>
+        <w:spacing w:line="480" w:lineRule="auto"/>
+        <w:rPr>
+          <w:rFonts w:ascii="Times New Roman" w:hAnsi="Times New Roman" w:cs="Times New Roman"/>
+          <w:b/>
+          <w:sz w:val="28"/>
+          <w:szCs w:val="28"/>
+        </w:rPr>
+      </w:pPr>
+      <w:r>
+        <w:rPr>
+          <w:rFonts w:ascii="Times New Roman" w:hAnsi="Times New Roman" w:cs="Times New Roman"/>
+          <w:b/>
+          <w:sz w:val="28"/>
+          <w:szCs w:val="28"/>
+        </w:rPr>
+        <w:t>REPORT OUTLINE</w:t>
       </w:r>
       <w:bookmarkStart w:id="0" w:name="_GoBack"/>
       <w:bookmarkEnd w:id="0"/>
     </w:p>
     <w:p>
       <w:pPr>
-        <w:spacing w:line="360" w:lineRule="auto"/>
-        <w:rPr>
-          <w:rFonts w:ascii="Times New Roman" w:hAnsi="Times New Roman" w:cs="Times New Roman"/>
-          <w:sz w:val="24"/>
-          <w:szCs w:val="24"/>
-        </w:rPr>
-      </w:pPr>
-    </w:p>
-    <w:p>
-      <w:pPr>
-        <w:spacing w:line="360" w:lineRule="auto"/>
-        <w:rPr>
-          <w:rFonts w:ascii="Times New Roman" w:hAnsi="Times New Roman" w:cs="Times New Roman"/>
-          <w:sz w:val="24"/>
-          <w:szCs w:val="24"/>
-        </w:rPr>
-      </w:pPr>
-    </w:p>
-    <w:p>
-      <w:pPr>
-        <w:spacing w:line="360" w:lineRule="auto"/>
-        <w:rPr>
-          <w:rFonts w:ascii="Times New Roman" w:hAnsi="Times New Roman" w:cs="Times New Roman"/>
-          <w:sz w:val="24"/>
-          <w:szCs w:val="24"/>
-        </w:rPr>
-      </w:pPr>
-    </w:p>
-    <w:p>
-      <w:pPr>
-        <w:spacing w:line="360" w:lineRule="auto"/>
-        <w:rPr>
-          <w:rFonts w:ascii="Times New Roman" w:hAnsi="Times New Roman" w:cs="Times New Roman"/>
-          <w:sz w:val="24"/>
-          <w:szCs w:val="24"/>
-        </w:rPr>
-      </w:pPr>
-    </w:p>
-    <w:p>
-      <w:pPr>
-        <w:spacing w:line="360" w:lineRule="auto"/>
-        <w:rPr>
-          <w:rFonts w:ascii="Times New Roman" w:hAnsi="Times New Roman" w:cs="Times New Roman"/>
-          <w:sz w:val="24"/>
-          <w:szCs w:val="24"/>
-        </w:rPr>
-      </w:pPr>
-    </w:p>
-    <w:p>
-      <w:pPr>
-        <w:spacing w:line="360" w:lineRule="auto"/>
-        <w:rPr>
-          <w:rFonts w:ascii="Times New Roman" w:hAnsi="Times New Roman" w:cs="Times New Roman"/>
-          <w:sz w:val="24"/>
-          <w:szCs w:val="24"/>
-        </w:rPr>
-      </w:pPr>
-    </w:p>
-    <w:p>
-      <w:pPr>
-        <w:spacing w:line="360" w:lineRule="auto"/>
-        <w:rPr>
-          <w:rFonts w:ascii="Times New Roman" w:hAnsi="Times New Roman" w:cs="Times New Roman"/>
-          <w:sz w:val="24"/>
-          <w:szCs w:val="24"/>
-        </w:rPr>
-      </w:pPr>
-    </w:p>
-    <w:p>
-      <w:pPr>
-        <w:spacing w:line="360" w:lineRule="auto"/>
-        <w:rPr>
-          <w:rFonts w:ascii="Times New Roman" w:hAnsi="Times New Roman" w:cs="Times New Roman"/>
-          <w:sz w:val="24"/>
-          <w:szCs w:val="24"/>
-        </w:rPr>
-      </w:pPr>
-    </w:p>
-    <w:p>
-      <w:pPr>
-        <w:spacing w:line="360" w:lineRule="auto"/>
-        <w:rPr>
-          <w:rFonts w:ascii="Times New Roman" w:hAnsi="Times New Roman" w:cs="Times New Roman"/>
-          <w:sz w:val="24"/>
-          <w:szCs w:val="24"/>
-        </w:rPr>
-      </w:pPr>
-    </w:p>
-    <w:p>
-      <w:pPr>
-        <w:spacing w:line="360" w:lineRule="auto"/>
-        <w:rPr>
-          <w:rFonts w:ascii="Times New Roman" w:hAnsi="Times New Roman" w:cs="Times New Roman"/>
-          <w:sz w:val="24"/>
-          <w:szCs w:val="24"/>
-        </w:rPr>
-      </w:pPr>
-    </w:p>
-    <w:p>
-      <w:pPr>
-        <w:spacing w:line="360" w:lineRule="auto"/>
-        <w:rPr>
-          <w:rFonts w:ascii="Times New Roman" w:hAnsi="Times New Roman" w:cs="Times New Roman"/>
-          <w:sz w:val="24"/>
-          <w:szCs w:val="24"/>
-        </w:rPr>
-      </w:pPr>
-    </w:p>
-    <w:p>
-      <w:pPr>
-        <w:spacing w:line="360" w:lineRule="auto"/>
-        <w:rPr>
-          <w:rFonts w:ascii="Times New Roman" w:hAnsi="Times New Roman" w:cs="Times New Roman"/>
-          <w:sz w:val="24"/>
-          <w:szCs w:val="24"/>
-        </w:rPr>
-      </w:pPr>
-    </w:p>
-    <w:p>
-      <w:pPr>
-        <w:spacing w:line="360" w:lineRule="auto"/>
-        <w:rPr>
-          <w:rFonts w:ascii="Times New Roman" w:hAnsi="Times New Roman" w:cs="Times New Roman"/>
-          <w:sz w:val="24"/>
-          <w:szCs w:val="24"/>
-        </w:rPr>
-      </w:pPr>
-    </w:p>
-    <w:p>
-      <w:pPr>
-        <w:spacing w:line="360" w:lineRule="auto"/>
-        <w:rPr>
-          <w:rFonts w:ascii="Times New Roman" w:hAnsi="Times New Roman" w:cs="Times New Roman"/>
+        <w:pStyle w:val="ListParagraph"/>
+        <w:spacing w:line="480" w:lineRule="auto"/>
+        <w:ind w:left="420"/>
+        <w:rPr>
+          <w:rFonts w:ascii="Times New Roman" w:hAnsi="Times New Roman" w:cs="Times New Roman"/>
+          <w:sz w:val="24"/>
+          <w:szCs w:val="24"/>
+        </w:rPr>
+      </w:pPr>
+    </w:p>
+    <w:p>
+      <w:pPr>
+        <w:pStyle w:val="ListParagraph"/>
+        <w:spacing w:line="480" w:lineRule="auto"/>
+        <w:ind w:left="420"/>
+        <w:rPr>
+          <w:rFonts w:ascii="Times New Roman" w:hAnsi="Times New Roman" w:cs="Times New Roman"/>
+          <w:sz w:val="24"/>
+          <w:szCs w:val="24"/>
+        </w:rPr>
+      </w:pPr>
+    </w:p>
+    <w:p>
+      <w:pPr>
+        <w:pStyle w:val="ListParagraph"/>
+        <w:spacing w:line="480" w:lineRule="auto"/>
+        <w:ind w:left="420"/>
+        <w:rPr>
+          <w:rFonts w:ascii="Times New Roman" w:hAnsi="Times New Roman" w:cs="Times New Roman"/>
+          <w:sz w:val="24"/>
+          <w:szCs w:val="24"/>
+        </w:rPr>
+      </w:pPr>
+    </w:p>
+    <w:p>
+      <w:pPr>
+        <w:pStyle w:val="ListParagraph"/>
+        <w:spacing w:line="480" w:lineRule="auto"/>
+        <w:ind w:left="420"/>
+        <w:rPr>
+          <w:rFonts w:ascii="Times New Roman" w:hAnsi="Times New Roman" w:cs="Times New Roman"/>
+          <w:sz w:val="24"/>
+          <w:szCs w:val="24"/>
+        </w:rPr>
+      </w:pPr>
+    </w:p>
+    <w:p>
+      <w:pPr>
+        <w:pStyle w:val="ListParagraph"/>
+        <w:spacing w:line="480" w:lineRule="auto"/>
+        <w:ind w:left="420"/>
+        <w:rPr>
+          <w:rFonts w:ascii="Times New Roman" w:hAnsi="Times New Roman" w:cs="Times New Roman"/>
+          <w:sz w:val="24"/>
+          <w:szCs w:val="24"/>
+        </w:rPr>
+      </w:pPr>
+    </w:p>
+    <w:p>
+      <w:pPr>
+        <w:pStyle w:val="ListParagraph"/>
+        <w:spacing w:line="480" w:lineRule="auto"/>
+        <w:ind w:left="420"/>
+        <w:rPr>
+          <w:rFonts w:ascii="Times New Roman" w:hAnsi="Times New Roman" w:cs="Times New Roman"/>
+          <w:sz w:val="24"/>
+          <w:szCs w:val="24"/>
+        </w:rPr>
+      </w:pPr>
+    </w:p>
+    <w:p>
+      <w:pPr>
+        <w:pStyle w:val="ListParagraph"/>
+        <w:spacing w:line="480" w:lineRule="auto"/>
+        <w:ind w:left="420"/>
+        <w:rPr>
+          <w:rFonts w:ascii="Times New Roman" w:hAnsi="Times New Roman" w:cs="Times New Roman"/>
+          <w:b/>
+          <w:sz w:val="28"/>
+          <w:szCs w:val="28"/>
+        </w:rPr>
+      </w:pPr>
+    </w:p>
+    <w:p>
+      <w:pPr>
+        <w:spacing w:line="480" w:lineRule="auto"/>
+        <w:rPr>
+          <w:rFonts w:ascii="Times New Roman" w:hAnsi="Times New Roman" w:cs="Times New Roman"/>
+          <w:sz w:val="24"/>
+          <w:szCs w:val="24"/>
+        </w:rPr>
+      </w:pPr>
+    </w:p>
+    <w:p>
+      <w:pPr>
+        <w:spacing w:line="480" w:lineRule="auto"/>
+        <w:rPr>
+          <w:rFonts w:ascii="Times New Roman" w:hAnsi="Times New Roman" w:cs="Times New Roman"/>
+          <w:sz w:val="24"/>
+          <w:szCs w:val="24"/>
+        </w:rPr>
+      </w:pPr>
+      <w:r>
+        <w:rPr>
+          <w:rFonts w:ascii="Times New Roman" w:hAnsi="Times New Roman" w:cs="Times New Roman"/>
+          <w:sz w:val="24"/>
+          <w:szCs w:val="24"/>
+        </w:rPr>
+        <w:t xml:space="preserve"> </w:t>
+      </w:r>
+      <w:r>
+        <w:rPr>
+          <w:rFonts w:ascii="Times New Roman" w:hAnsi="Times New Roman" w:cs="Times New Roman"/>
+          <w:sz w:val="24"/>
+          <w:szCs w:val="24"/>
+        </w:rPr>
+        <w:t xml:space="preserve">  </w:t>
+      </w:r>
+    </w:p>
+    <w:p>
+      <w:pPr>
+        <w:spacing w:line="480" w:lineRule="auto"/>
+        <w:rPr>
+          <w:rFonts w:ascii="Times New Roman" w:hAnsi="Times New Roman" w:cs="Times New Roman"/>
+          <w:sz w:val="24"/>
+          <w:szCs w:val="24"/>
+        </w:rPr>
+      </w:pPr>
+    </w:p>
+    <w:p>
+      <w:pPr>
+        <w:spacing w:line="480" w:lineRule="auto"/>
+        <w:rPr>
+          <w:rFonts w:ascii="Times New Roman" w:hAnsi="Times New Roman" w:cs="Times New Roman"/>
+          <w:sz w:val="24"/>
+          <w:szCs w:val="24"/>
+        </w:rPr>
+      </w:pPr>
+    </w:p>
+    <w:p>
+      <w:pPr>
+        <w:spacing w:line="480" w:lineRule="auto"/>
+        <w:rPr>
+          <w:rFonts w:ascii="Times New Roman" w:hAnsi="Times New Roman" w:cs="Times New Roman"/>
+          <w:sz w:val="24"/>
+          <w:szCs w:val="24"/>
+        </w:rPr>
+      </w:pPr>
+    </w:p>
+    <w:p>
+      <w:pPr>
+        <w:spacing w:line="480" w:lineRule="auto"/>
+        <w:rPr>
+          <w:rFonts w:ascii="Times New Roman" w:hAnsi="Times New Roman" w:cs="Times New Roman"/>
+          <w:sz w:val="24"/>
+          <w:szCs w:val="24"/>
+        </w:rPr>
+      </w:pPr>
+    </w:p>
+    <w:p>
+      <w:pPr>
+        <w:spacing w:line="480" w:lineRule="auto"/>
+        <w:rPr>
+          <w:rFonts w:ascii="Times New Roman" w:hAnsi="Times New Roman" w:cs="Times New Roman"/>
+          <w:sz w:val="24"/>
+          <w:szCs w:val="24"/>
+        </w:rPr>
+      </w:pPr>
+    </w:p>
+    <w:p>
+      <w:pPr>
+        <w:spacing w:line="480" w:lineRule="auto"/>
+        <w:rPr>
+          <w:rFonts w:ascii="Times New Roman" w:hAnsi="Times New Roman" w:cs="Times New Roman"/>
+          <w:sz w:val="24"/>
+          <w:szCs w:val="24"/>
+        </w:rPr>
+      </w:pPr>
+    </w:p>
+    <w:p>
+      <w:pPr>
+        <w:spacing w:line="480" w:lineRule="auto"/>
+        <w:rPr>
+          <w:rFonts w:ascii="Times New Roman" w:hAnsi="Times New Roman" w:cs="Times New Roman"/>
+          <w:sz w:val="24"/>
+          <w:szCs w:val="24"/>
+        </w:rPr>
+      </w:pPr>
+    </w:p>
+    <w:p>
+      <w:pPr>
+        <w:spacing w:after="0" w:line="480" w:lineRule="auto"/>
+        <w:rPr>
+          <w:rFonts w:ascii="Times New Roman" w:eastAsia="Times New Roman" w:hAnsi="Times New Roman" w:cs="Times New Roman"/>
           <w:sz w:val="24"/>
           <w:szCs w:val="24"/>
         </w:rPr>
@@ -560,7 +1713,7 @@
       <w:pPr>
         <w:spacing w:after="0" w:line="240" w:lineRule="auto"/>
         <w:rPr>
-          <w:rFonts w:ascii="Times New Roman" w:hAnsi="Times New Roman" w:cs="Times New Roman"/>
+          <w:rFonts w:ascii="Times New Roman" w:eastAsia="Times New Roman" w:hAnsi="Times New Roman" w:cs="Times New Roman"/>
           <w:sz w:val="24"/>
           <w:szCs w:val="24"/>
         </w:rPr>
@@ -585,6 +1738,16 @@
           <w:szCs w:val="24"/>
         </w:rPr>
       </w:pPr>
+    </w:p>
+    <w:p>
+      <w:pPr>
+        <w:spacing w:after="0" w:line="240" w:lineRule="auto"/>
+        <w:rPr>
+          <w:rFonts w:ascii="Times New Roman" w:eastAsia="Times New Roman" w:hAnsi="Times New Roman" w:cs="Times New Roman"/>
+          <w:sz w:val="24"/>
+          <w:szCs w:val="24"/>
+        </w:rPr>
+      </w:pPr>
       <w:r>
         <w:rPr>
           <w:rFonts w:ascii="Times New Roman" w:eastAsia="Times New Roman" w:hAnsi="Times New Roman" w:cs="Times New Roman"/>
@@ -638,16 +1801,7 @@
           <w:sz w:val="24"/>
           <w:szCs w:val="24"/>
         </w:rPr>
-        <w:t xml:space="preserve">Mitchell, </w:t>
-      </w:r>
-      <w:r>
-        <w:rPr>
-          <w:rFonts w:ascii="Times New Roman" w:hAnsi="Times New Roman" w:cs="Times New Roman"/>
-          <w:color w:val="000000"/>
-          <w:sz w:val="24"/>
-          <w:szCs w:val="24"/>
-        </w:rPr>
-        <w:t>editors.</w:t>
+        <w:t>Mitchell, editors.</w:t>
       </w:r>
       <w:r>
         <w:rPr>
@@ -666,17 +1820,7 @@
           <w:sz w:val="24"/>
           <w:szCs w:val="24"/>
         </w:rPr>
-        <w:t>“The</w:t>
-      </w:r>
-      <w:r>
-        <w:rPr>
-          <w:rFonts w:ascii="Times New Roman" w:hAnsi="Times New Roman" w:cs="Times New Roman"/>
-          <w:iCs/>
-          <w:color w:val="000000"/>
-          <w:sz w:val="24"/>
-          <w:szCs w:val="24"/>
-        </w:rPr>
-        <w:t xml:space="preserve"> Politics of Electoral Systems</w:t>
+        <w:t>“The Politics of Electoral Systems</w:t>
       </w:r>
       <w:r>
         <w:rPr>
@@ -739,13 +1883,46 @@
     <w:p>
       <w:pPr>
         <w:spacing w:after="0" w:line="240" w:lineRule="auto"/>
-        <w:jc w:val="right"/>
-        <w:rPr>
-          <w:rFonts w:ascii="Times New Roman" w:eastAsia="Times New Roman" w:hAnsi="Times New Roman" w:cs="Times New Roman"/>
-          <w:sz w:val="24"/>
-          <w:szCs w:val="24"/>
-        </w:rPr>
-      </w:pPr>
+        <w:rPr>
+          <w:rFonts w:ascii="Times New Roman" w:eastAsia="Times New Roman" w:hAnsi="Times New Roman" w:cs="Times New Roman"/>
+          <w:sz w:val="24"/>
+          <w:szCs w:val="24"/>
+        </w:rPr>
+      </w:pPr>
+      <w:r>
+        <w:rPr>
+          <w:rFonts w:ascii="Times New Roman" w:eastAsia="Times New Roman" w:hAnsi="Times New Roman" w:cs="Times New Roman"/>
+          <w:sz w:val="24"/>
+          <w:szCs w:val="24"/>
+        </w:rPr>
+        <w:t xml:space="preserve">[3] </w:t>
+      </w:r>
+      <w:r>
+        <w:rPr>
+          <w:rFonts w:ascii="Times New Roman" w:eastAsia="Times New Roman" w:hAnsi="Times New Roman" w:cs="Times New Roman"/>
+          <w:sz w:val="24"/>
+          <w:szCs w:val="24"/>
+        </w:rPr>
+        <w:t xml:space="preserve">S. F. </w:t>
+      </w:r>
+      <w:proofErr w:type="spellStart"/>
+      <w:r>
+        <w:rPr>
+          <w:rFonts w:ascii="Times New Roman" w:eastAsia="Times New Roman" w:hAnsi="Times New Roman" w:cs="Times New Roman"/>
+          <w:sz w:val="24"/>
+          <w:szCs w:val="24"/>
+        </w:rPr>
+        <w:t>Shahandashti</w:t>
+      </w:r>
+      <w:proofErr w:type="spellEnd"/>
+      <w:r>
+        <w:rPr>
+          <w:rFonts w:ascii="Times New Roman" w:eastAsia="Times New Roman" w:hAnsi="Times New Roman" w:cs="Times New Roman"/>
+          <w:sz w:val="24"/>
+          <w:szCs w:val="24"/>
+        </w:rPr>
+        <w:t>, “Electoral Systems Used around the World,” p. 25.</w:t>
+      </w:r>
     </w:p>
     <w:p>
       <w:pPr>
@@ -756,21 +1933,31 @@
           <w:szCs w:val="24"/>
         </w:rPr>
       </w:pPr>
-      <w:r>
-        <w:rPr>
-          <w:rFonts w:ascii="Times New Roman" w:eastAsia="Times New Roman" w:hAnsi="Times New Roman" w:cs="Times New Roman"/>
-          <w:sz w:val="24"/>
-          <w:szCs w:val="24"/>
-        </w:rPr>
-        <w:t xml:space="preserve">[3] </w:t>
-      </w:r>
-      <w:r>
-        <w:rPr>
-          <w:rFonts w:ascii="Times New Roman" w:eastAsia="Times New Roman" w:hAnsi="Times New Roman" w:cs="Times New Roman"/>
-          <w:sz w:val="24"/>
-          <w:szCs w:val="24"/>
-        </w:rPr>
-        <w:t xml:space="preserve">S. F. </w:t>
+    </w:p>
+    <w:p>
+      <w:pPr>
+        <w:spacing w:after="0" w:line="240" w:lineRule="auto"/>
+        <w:rPr>
+          <w:rFonts w:ascii="Times New Roman" w:eastAsia="Times New Roman" w:hAnsi="Times New Roman" w:cs="Times New Roman"/>
+          <w:sz w:val="24"/>
+          <w:szCs w:val="24"/>
+        </w:rPr>
+      </w:pPr>
+      <w:r>
+        <w:rPr>
+          <w:rFonts w:ascii="Times New Roman" w:eastAsia="Times New Roman" w:hAnsi="Times New Roman" w:cs="Times New Roman"/>
+          <w:sz w:val="24"/>
+          <w:szCs w:val="24"/>
+        </w:rPr>
+        <w:t xml:space="preserve">[4] </w:t>
+      </w:r>
+      <w:r>
+        <w:rPr>
+          <w:rFonts w:ascii="Times New Roman" w:eastAsia="Times New Roman" w:hAnsi="Times New Roman" w:cs="Times New Roman"/>
+          <w:sz w:val="24"/>
+          <w:szCs w:val="24"/>
+        </w:rPr>
+        <w:t xml:space="preserve">M. </w:t>
       </w:r>
       <w:proofErr w:type="spellStart"/>
       <w:r>
@@ -779,7 +1966,7 @@
           <w:sz w:val="24"/>
           <w:szCs w:val="24"/>
         </w:rPr>
-        <w:t>Shahandashti</w:t>
+        <w:t>Kitsing</w:t>
       </w:r>
       <w:proofErr w:type="spellEnd"/>
       <w:r>
@@ -788,7 +1975,25 @@
           <w:sz w:val="24"/>
           <w:szCs w:val="24"/>
         </w:rPr>
-        <w:t>, “Electoral Systems Used around the World,” p. 25.</w:t>
+        <w:t xml:space="preserve">, “Online participation in Estonia: active voting, low engagement,” in </w:t>
+      </w:r>
+      <w:r>
+        <w:rPr>
+          <w:rFonts w:ascii="Times New Roman" w:eastAsia="Times New Roman" w:hAnsi="Times New Roman" w:cs="Times New Roman"/>
+          <w:i/>
+          <w:iCs/>
+          <w:sz w:val="24"/>
+          <w:szCs w:val="24"/>
+        </w:rPr>
+        <w:t>Proceedings of the 5th International Conference on Theory and Practice of Electronic Governance - ICEGOV ’11</w:t>
+      </w:r>
+      <w:r>
+        <w:rPr>
+          <w:rFonts w:ascii="Times New Roman" w:eastAsia="Times New Roman" w:hAnsi="Times New Roman" w:cs="Times New Roman"/>
+          <w:sz w:val="24"/>
+          <w:szCs w:val="24"/>
+        </w:rPr>
+        <w:t>, Tallinn, Estonia, 2011, p. 20.</w:t>
       </w:r>
     </w:p>
     <w:p>
@@ -803,27 +2008,751 @@
     </w:p>
     <w:p>
       <w:pPr>
-        <w:spacing w:line="360" w:lineRule="auto"/>
-        <w:rPr>
-          <w:rFonts w:ascii="Times New Roman" w:hAnsi="Times New Roman" w:cs="Times New Roman"/>
-          <w:sz w:val="24"/>
-          <w:szCs w:val="24"/>
-        </w:rPr>
-      </w:pPr>
-    </w:p>
-    <w:p>
-      <w:pPr>
-        <w:spacing w:line="360" w:lineRule="auto"/>
-        <w:rPr>
-          <w:rFonts w:ascii="Times New Roman" w:hAnsi="Times New Roman" w:cs="Times New Roman"/>
-          <w:sz w:val="24"/>
-          <w:szCs w:val="24"/>
-        </w:rPr>
-      </w:pPr>
-    </w:p>
-    <w:p>
-      <w:pPr>
-        <w:spacing w:line="360" w:lineRule="auto"/>
+        <w:tabs>
+          <w:tab w:val="left" w:pos="7590"/>
+        </w:tabs>
+        <w:spacing w:after="0" w:line="240" w:lineRule="auto"/>
+        <w:rPr>
+          <w:rFonts w:ascii="Times New Roman" w:eastAsia="Times New Roman" w:hAnsi="Times New Roman" w:cs="Times New Roman"/>
+          <w:sz w:val="24"/>
+          <w:szCs w:val="24"/>
+        </w:rPr>
+      </w:pPr>
+      <w:r>
+        <w:rPr>
+          <w:rFonts w:ascii="Times New Roman" w:eastAsia="Times New Roman" w:hAnsi="Times New Roman" w:cs="Times New Roman"/>
+          <w:sz w:val="24"/>
+          <w:szCs w:val="24"/>
+        </w:rPr>
+        <w:t xml:space="preserve">[5] R. </w:t>
+      </w:r>
+      <w:proofErr w:type="spellStart"/>
+      <w:r>
+        <w:rPr>
+          <w:rFonts w:ascii="Times New Roman" w:eastAsia="Times New Roman" w:hAnsi="Times New Roman" w:cs="Times New Roman"/>
+          <w:sz w:val="24"/>
+          <w:szCs w:val="24"/>
+        </w:rPr>
+        <w:t>Rebeek</w:t>
+      </w:r>
+      <w:proofErr w:type="spellEnd"/>
+      <w:r>
+        <w:rPr>
+          <w:rFonts w:ascii="Times New Roman" w:eastAsia="Times New Roman" w:hAnsi="Times New Roman" w:cs="Times New Roman"/>
+          <w:sz w:val="24"/>
+          <w:szCs w:val="24"/>
+        </w:rPr>
+        <w:t>, “</w:t>
+      </w:r>
+      <w:r>
+        <w:rPr>
+          <w:rFonts w:ascii="Times New Roman" w:eastAsia="Times New Roman" w:hAnsi="Times New Roman" w:cs="Times New Roman"/>
+          <w:sz w:val="24"/>
+          <w:szCs w:val="24"/>
+        </w:rPr>
+        <w:t>Brazil Holds All Electronic National Election: 2002</w:t>
+      </w:r>
+      <w:r>
+        <w:rPr>
+          <w:rFonts w:ascii="Times New Roman" w:eastAsia="Times New Roman" w:hAnsi="Times New Roman" w:cs="Times New Roman"/>
+          <w:sz w:val="24"/>
+          <w:szCs w:val="24"/>
+        </w:rPr>
+        <w:t>”</w:t>
+      </w:r>
+      <w:r>
+        <w:rPr>
+          <w:rFonts w:ascii="Times New Roman" w:eastAsia="Times New Roman" w:hAnsi="Times New Roman" w:cs="Times New Roman"/>
+          <w:sz w:val="24"/>
+          <w:szCs w:val="24"/>
+        </w:rPr>
+        <w:t xml:space="preserve"> p 1.</w:t>
+      </w:r>
+      <w:r>
+        <w:rPr>
+          <w:rFonts w:ascii="Times New Roman" w:eastAsia="Times New Roman" w:hAnsi="Times New Roman" w:cs="Times New Roman"/>
+          <w:sz w:val="24"/>
+          <w:szCs w:val="24"/>
+        </w:rPr>
+        <w:tab/>
+      </w:r>
+    </w:p>
+    <w:p>
+      <w:pPr>
+        <w:tabs>
+          <w:tab w:val="left" w:pos="7590"/>
+        </w:tabs>
+        <w:spacing w:after="0" w:line="240" w:lineRule="auto"/>
+        <w:rPr>
+          <w:rFonts w:ascii="Times New Roman" w:eastAsia="Times New Roman" w:hAnsi="Times New Roman" w:cs="Times New Roman"/>
+          <w:sz w:val="24"/>
+          <w:szCs w:val="24"/>
+        </w:rPr>
+      </w:pPr>
+    </w:p>
+    <w:p>
+      <w:pPr>
+        <w:spacing w:after="0" w:line="240" w:lineRule="auto"/>
+        <w:rPr>
+          <w:rFonts w:ascii="Times New Roman" w:eastAsia="Times New Roman" w:hAnsi="Times New Roman" w:cs="Times New Roman"/>
+          <w:sz w:val="24"/>
+          <w:szCs w:val="24"/>
+        </w:rPr>
+      </w:pPr>
+      <w:r>
+        <w:rPr>
+          <w:rFonts w:ascii="Times New Roman" w:eastAsia="Times New Roman" w:hAnsi="Times New Roman" w:cs="Times New Roman"/>
+          <w:sz w:val="24"/>
+          <w:szCs w:val="24"/>
+        </w:rPr>
+        <w:t xml:space="preserve">[6] </w:t>
+      </w:r>
+      <w:proofErr w:type="spellStart"/>
+      <w:r>
+        <w:rPr>
+          <w:rFonts w:ascii="Times New Roman" w:eastAsia="Times New Roman" w:hAnsi="Times New Roman" w:cs="Times New Roman"/>
+          <w:sz w:val="24"/>
+          <w:szCs w:val="24"/>
+        </w:rPr>
+        <w:t>M.Scheuller</w:t>
+      </w:r>
+      <w:proofErr w:type="spellEnd"/>
+      <w:r>
+        <w:rPr>
+          <w:rFonts w:ascii="Times New Roman" w:eastAsia="Times New Roman" w:hAnsi="Times New Roman" w:cs="Times New Roman"/>
+          <w:sz w:val="24"/>
+          <w:szCs w:val="24"/>
+        </w:rPr>
+        <w:t xml:space="preserve"> and M. Walls “Report by International Observers on the 2016 Voter Registration Process in Somaliland: 2016” p22.</w:t>
+      </w:r>
+    </w:p>
+    <w:p>
+      <w:pPr>
+        <w:spacing w:after="0" w:line="240" w:lineRule="auto"/>
+        <w:rPr>
+          <w:rFonts w:ascii="Times New Roman" w:eastAsia="Times New Roman" w:hAnsi="Times New Roman" w:cs="Times New Roman"/>
+          <w:sz w:val="24"/>
+          <w:szCs w:val="24"/>
+        </w:rPr>
+      </w:pPr>
+    </w:p>
+    <w:p>
+      <w:pPr>
+        <w:spacing w:after="0" w:line="240" w:lineRule="auto"/>
+        <w:rPr>
+          <w:rFonts w:ascii="Times New Roman" w:eastAsia="Times New Roman" w:hAnsi="Times New Roman" w:cs="Times New Roman"/>
+          <w:sz w:val="24"/>
+          <w:szCs w:val="24"/>
+        </w:rPr>
+      </w:pPr>
+      <w:r>
+        <w:rPr>
+          <w:rFonts w:ascii="Times New Roman" w:eastAsia="Times New Roman" w:hAnsi="Times New Roman" w:cs="Times New Roman"/>
+          <w:sz w:val="24"/>
+          <w:szCs w:val="24"/>
+        </w:rPr>
+        <w:t xml:space="preserve">[7] </w:t>
+      </w:r>
+      <w:r>
+        <w:rPr>
+          <w:rFonts w:ascii="Times New Roman" w:eastAsia="Times New Roman" w:hAnsi="Times New Roman" w:cs="Times New Roman"/>
+          <w:sz w:val="24"/>
+          <w:szCs w:val="24"/>
+        </w:rPr>
+        <w:t xml:space="preserve">P. S. </w:t>
+      </w:r>
+      <w:proofErr w:type="spellStart"/>
+      <w:r>
+        <w:rPr>
+          <w:rFonts w:ascii="Times New Roman" w:eastAsia="Times New Roman" w:hAnsi="Times New Roman" w:cs="Times New Roman"/>
+          <w:sz w:val="24"/>
+          <w:szCs w:val="24"/>
+        </w:rPr>
+        <w:t>Herrnson</w:t>
+      </w:r>
+      <w:proofErr w:type="spellEnd"/>
+      <w:r>
+        <w:rPr>
+          <w:rFonts w:ascii="Times New Roman" w:eastAsia="Times New Roman" w:hAnsi="Times New Roman" w:cs="Times New Roman"/>
+          <w:sz w:val="24"/>
+          <w:szCs w:val="24"/>
+        </w:rPr>
+        <w:t xml:space="preserve">, R. G. </w:t>
+      </w:r>
+      <w:proofErr w:type="spellStart"/>
+      <w:r>
+        <w:rPr>
+          <w:rFonts w:ascii="Times New Roman" w:eastAsia="Times New Roman" w:hAnsi="Times New Roman" w:cs="Times New Roman"/>
+          <w:sz w:val="24"/>
+          <w:szCs w:val="24"/>
+        </w:rPr>
+        <w:t>Niemi</w:t>
+      </w:r>
+      <w:proofErr w:type="spellEnd"/>
+      <w:r>
+        <w:rPr>
+          <w:rFonts w:ascii="Times New Roman" w:eastAsia="Times New Roman" w:hAnsi="Times New Roman" w:cs="Times New Roman"/>
+          <w:sz w:val="24"/>
+          <w:szCs w:val="24"/>
+        </w:rPr>
+        <w:t xml:space="preserve">, M. J. </w:t>
+      </w:r>
+      <w:proofErr w:type="spellStart"/>
+      <w:r>
+        <w:rPr>
+          <w:rFonts w:ascii="Times New Roman" w:eastAsia="Times New Roman" w:hAnsi="Times New Roman" w:cs="Times New Roman"/>
+          <w:sz w:val="24"/>
+          <w:szCs w:val="24"/>
+        </w:rPr>
+        <w:t>Hanmer</w:t>
+      </w:r>
+      <w:proofErr w:type="spellEnd"/>
+      <w:r>
+        <w:rPr>
+          <w:rFonts w:ascii="Times New Roman" w:eastAsia="Times New Roman" w:hAnsi="Times New Roman" w:cs="Times New Roman"/>
+          <w:sz w:val="24"/>
+          <w:szCs w:val="24"/>
+        </w:rPr>
+        <w:t xml:space="preserve">, B. B. </w:t>
+      </w:r>
+      <w:proofErr w:type="spellStart"/>
+      <w:r>
+        <w:rPr>
+          <w:rFonts w:ascii="Times New Roman" w:eastAsia="Times New Roman" w:hAnsi="Times New Roman" w:cs="Times New Roman"/>
+          <w:sz w:val="24"/>
+          <w:szCs w:val="24"/>
+        </w:rPr>
+        <w:t>Bederson</w:t>
+      </w:r>
+      <w:proofErr w:type="spellEnd"/>
+      <w:r>
+        <w:rPr>
+          <w:rFonts w:ascii="Times New Roman" w:eastAsia="Times New Roman" w:hAnsi="Times New Roman" w:cs="Times New Roman"/>
+          <w:sz w:val="24"/>
+          <w:szCs w:val="24"/>
+        </w:rPr>
+        <w:t xml:space="preserve">, F. G. Conrad, and M. W. </w:t>
+      </w:r>
+      <w:proofErr w:type="spellStart"/>
+      <w:r>
+        <w:rPr>
+          <w:rFonts w:ascii="Times New Roman" w:eastAsia="Times New Roman" w:hAnsi="Times New Roman" w:cs="Times New Roman"/>
+          <w:sz w:val="24"/>
+          <w:szCs w:val="24"/>
+        </w:rPr>
+        <w:t>Traugott</w:t>
+      </w:r>
+      <w:proofErr w:type="spellEnd"/>
+      <w:r>
+        <w:rPr>
+          <w:rFonts w:ascii="Times New Roman" w:eastAsia="Times New Roman" w:hAnsi="Times New Roman" w:cs="Times New Roman"/>
+          <w:sz w:val="24"/>
+          <w:szCs w:val="24"/>
+        </w:rPr>
+        <w:t xml:space="preserve">, “The Current State of Electronic Voting in the United States,” in </w:t>
+      </w:r>
+      <w:r>
+        <w:rPr>
+          <w:rFonts w:ascii="Times New Roman" w:eastAsia="Times New Roman" w:hAnsi="Times New Roman" w:cs="Times New Roman"/>
+          <w:i/>
+          <w:iCs/>
+          <w:sz w:val="24"/>
+          <w:szCs w:val="24"/>
+        </w:rPr>
+        <w:t>Digital Government</w:t>
+      </w:r>
+      <w:r>
+        <w:rPr>
+          <w:rFonts w:ascii="Times New Roman" w:eastAsia="Times New Roman" w:hAnsi="Times New Roman" w:cs="Times New Roman"/>
+          <w:sz w:val="24"/>
+          <w:szCs w:val="24"/>
+        </w:rPr>
+        <w:t xml:space="preserve">, vol. 17, H. Chen, L. Brandt, V. Gregg, R. </w:t>
+      </w:r>
+      <w:proofErr w:type="spellStart"/>
+      <w:r>
+        <w:rPr>
+          <w:rFonts w:ascii="Times New Roman" w:eastAsia="Times New Roman" w:hAnsi="Times New Roman" w:cs="Times New Roman"/>
+          <w:sz w:val="24"/>
+          <w:szCs w:val="24"/>
+        </w:rPr>
+        <w:t>Traunmüller</w:t>
+      </w:r>
+      <w:proofErr w:type="spellEnd"/>
+      <w:r>
+        <w:rPr>
+          <w:rFonts w:ascii="Times New Roman" w:eastAsia="Times New Roman" w:hAnsi="Times New Roman" w:cs="Times New Roman"/>
+          <w:sz w:val="24"/>
+          <w:szCs w:val="24"/>
+        </w:rPr>
+        <w:t xml:space="preserve">, S. Dawes, E. </w:t>
+      </w:r>
+      <w:proofErr w:type="spellStart"/>
+      <w:r>
+        <w:rPr>
+          <w:rFonts w:ascii="Times New Roman" w:eastAsia="Times New Roman" w:hAnsi="Times New Roman" w:cs="Times New Roman"/>
+          <w:sz w:val="24"/>
+          <w:szCs w:val="24"/>
+        </w:rPr>
+        <w:t>Hovy</w:t>
+      </w:r>
+      <w:proofErr w:type="spellEnd"/>
+      <w:r>
+        <w:rPr>
+          <w:rFonts w:ascii="Times New Roman" w:eastAsia="Times New Roman" w:hAnsi="Times New Roman" w:cs="Times New Roman"/>
+          <w:sz w:val="24"/>
+          <w:szCs w:val="24"/>
+        </w:rPr>
+        <w:t>, A. Macintosh, and C. A. Larson, Eds. Boston, MA: Springer US, 2008, pp. 157–180.</w:t>
+      </w:r>
+    </w:p>
+    <w:p>
+      <w:pPr>
+        <w:spacing w:after="0" w:line="240" w:lineRule="auto"/>
+        <w:rPr>
+          <w:rFonts w:ascii="Times New Roman" w:eastAsia="Times New Roman" w:hAnsi="Times New Roman" w:cs="Times New Roman"/>
+          <w:sz w:val="24"/>
+          <w:szCs w:val="24"/>
+        </w:rPr>
+      </w:pPr>
+    </w:p>
+    <w:p>
+      <w:pPr>
+        <w:tabs>
+          <w:tab w:val="left" w:pos="5490"/>
+        </w:tabs>
+        <w:spacing w:after="0" w:line="240" w:lineRule="auto"/>
+        <w:rPr>
+          <w:rFonts w:ascii="Times New Roman" w:eastAsia="Times New Roman" w:hAnsi="Times New Roman" w:cs="Times New Roman"/>
+          <w:sz w:val="24"/>
+          <w:szCs w:val="24"/>
+        </w:rPr>
+      </w:pPr>
+      <w:r>
+        <w:rPr>
+          <w:rFonts w:ascii="Times New Roman" w:eastAsia="Times New Roman" w:hAnsi="Times New Roman" w:cs="Times New Roman"/>
+          <w:sz w:val="24"/>
+          <w:szCs w:val="24"/>
+        </w:rPr>
+        <w:t xml:space="preserve">[8] </w:t>
+      </w:r>
+      <w:r>
+        <w:rPr>
+          <w:rFonts w:ascii="Times New Roman" w:eastAsia="Times New Roman" w:hAnsi="Times New Roman" w:cs="Times New Roman"/>
+          <w:sz w:val="24"/>
+          <w:szCs w:val="24"/>
+        </w:rPr>
+        <w:t xml:space="preserve">H. </w:t>
+      </w:r>
+      <w:proofErr w:type="spellStart"/>
+      <w:r>
+        <w:rPr>
+          <w:rFonts w:ascii="Times New Roman" w:eastAsia="Times New Roman" w:hAnsi="Times New Roman" w:cs="Times New Roman"/>
+          <w:sz w:val="24"/>
+          <w:szCs w:val="24"/>
+        </w:rPr>
+        <w:t>Goitom</w:t>
+      </w:r>
+      <w:proofErr w:type="spellEnd"/>
+      <w:r>
+        <w:rPr>
+          <w:rFonts w:ascii="Times New Roman" w:eastAsia="Times New Roman" w:hAnsi="Times New Roman" w:cs="Times New Roman"/>
+          <w:sz w:val="24"/>
+          <w:szCs w:val="24"/>
+        </w:rPr>
+        <w:t>, “Nigeria: Election Law,” p. 10, 2011.</w:t>
+      </w:r>
+      <w:r>
+        <w:rPr>
+          <w:rFonts w:ascii="Times New Roman" w:eastAsia="Times New Roman" w:hAnsi="Times New Roman" w:cs="Times New Roman"/>
+          <w:sz w:val="24"/>
+          <w:szCs w:val="24"/>
+        </w:rPr>
+        <w:tab/>
+      </w:r>
+    </w:p>
+    <w:p>
+      <w:pPr>
+        <w:spacing w:after="0" w:line="240" w:lineRule="auto"/>
+        <w:rPr>
+          <w:rFonts w:ascii="Times New Roman" w:eastAsia="Times New Roman" w:hAnsi="Times New Roman" w:cs="Times New Roman"/>
+          <w:sz w:val="24"/>
+          <w:szCs w:val="24"/>
+        </w:rPr>
+      </w:pPr>
+    </w:p>
+    <w:p>
+      <w:pPr>
+        <w:spacing w:line="240" w:lineRule="auto"/>
+        <w:rPr>
+          <w:rFonts w:ascii="Times New Roman" w:eastAsia="Times New Roman" w:hAnsi="Times New Roman" w:cs="Times New Roman"/>
+          <w:sz w:val="24"/>
+          <w:szCs w:val="24"/>
+        </w:rPr>
+      </w:pPr>
+      <w:r>
+        <w:rPr>
+          <w:rFonts w:ascii="Times New Roman" w:eastAsia="Times New Roman" w:hAnsi="Times New Roman" w:cs="Times New Roman"/>
+          <w:sz w:val="24"/>
+          <w:szCs w:val="24"/>
+        </w:rPr>
+        <w:t xml:space="preserve">[9] </w:t>
+      </w:r>
+      <w:r>
+        <w:rPr>
+          <w:rFonts w:ascii="Times New Roman" w:eastAsia="Times New Roman" w:hAnsi="Times New Roman" w:cs="Times New Roman"/>
+          <w:sz w:val="24"/>
+          <w:szCs w:val="24"/>
+        </w:rPr>
+        <w:t xml:space="preserve">S. M. </w:t>
+      </w:r>
+      <w:proofErr w:type="spellStart"/>
+      <w:r>
+        <w:rPr>
+          <w:rFonts w:ascii="Times New Roman" w:eastAsia="Times New Roman" w:hAnsi="Times New Roman" w:cs="Times New Roman"/>
+          <w:sz w:val="24"/>
+          <w:szCs w:val="24"/>
+        </w:rPr>
+        <w:t>Abdulhamid</w:t>
+      </w:r>
+      <w:proofErr w:type="spellEnd"/>
+      <w:r>
+        <w:rPr>
+          <w:rFonts w:ascii="Times New Roman" w:eastAsia="Times New Roman" w:hAnsi="Times New Roman" w:cs="Times New Roman"/>
+          <w:sz w:val="24"/>
+          <w:szCs w:val="24"/>
+        </w:rPr>
+        <w:t xml:space="preserve">, O. S. Adebayo, D. O. </w:t>
+      </w:r>
+      <w:proofErr w:type="spellStart"/>
+      <w:r>
+        <w:rPr>
+          <w:rFonts w:ascii="Times New Roman" w:eastAsia="Times New Roman" w:hAnsi="Times New Roman" w:cs="Times New Roman"/>
+          <w:sz w:val="24"/>
+          <w:szCs w:val="24"/>
+        </w:rPr>
+        <w:t>Ugiomoh</w:t>
+      </w:r>
+      <w:proofErr w:type="spellEnd"/>
+      <w:r>
+        <w:rPr>
+          <w:rFonts w:ascii="Times New Roman" w:eastAsia="Times New Roman" w:hAnsi="Times New Roman" w:cs="Times New Roman"/>
+          <w:sz w:val="24"/>
+          <w:szCs w:val="24"/>
+        </w:rPr>
+        <w:t xml:space="preserve">, and M. D. </w:t>
+      </w:r>
+      <w:proofErr w:type="spellStart"/>
+      <w:r>
+        <w:rPr>
+          <w:rFonts w:ascii="Times New Roman" w:eastAsia="Times New Roman" w:hAnsi="Times New Roman" w:cs="Times New Roman"/>
+          <w:sz w:val="24"/>
+          <w:szCs w:val="24"/>
+        </w:rPr>
+        <w:t>AbdulMalik</w:t>
+      </w:r>
+      <w:proofErr w:type="spellEnd"/>
+      <w:r>
+        <w:rPr>
+          <w:rFonts w:ascii="Times New Roman" w:eastAsia="Times New Roman" w:hAnsi="Times New Roman" w:cs="Times New Roman"/>
+          <w:sz w:val="24"/>
+          <w:szCs w:val="24"/>
+        </w:rPr>
+        <w:t>, “The Design and Development of Real-Time E-Voting System in Nigeria with</w:t>
+      </w:r>
+      <w:r>
+        <w:rPr>
+          <w:rFonts w:ascii="Times New Roman" w:eastAsia="Times New Roman" w:hAnsi="Times New Roman" w:cs="Times New Roman"/>
+          <w:sz w:val="24"/>
+          <w:szCs w:val="24"/>
+        </w:rPr>
+        <w:t xml:space="preserve"> Emphasis on Security and Result </w:t>
+      </w:r>
+      <w:r>
+        <w:rPr>
+          <w:rFonts w:ascii="Times New Roman" w:eastAsia="Times New Roman" w:hAnsi="Times New Roman" w:cs="Times New Roman"/>
+          <w:sz w:val="24"/>
+          <w:szCs w:val="24"/>
+        </w:rPr>
+        <w:t xml:space="preserve">Veracity,” </w:t>
+      </w:r>
+      <w:r>
+        <w:rPr>
+          <w:rFonts w:ascii="Times New Roman" w:eastAsia="Times New Roman" w:hAnsi="Times New Roman" w:cs="Times New Roman"/>
+          <w:i/>
+          <w:iCs/>
+          <w:sz w:val="24"/>
+          <w:szCs w:val="24"/>
+        </w:rPr>
+        <w:t>IJCNIS</w:t>
+      </w:r>
+      <w:r>
+        <w:rPr>
+          <w:rFonts w:ascii="Times New Roman" w:eastAsia="Times New Roman" w:hAnsi="Times New Roman" w:cs="Times New Roman"/>
+          <w:sz w:val="24"/>
+          <w:szCs w:val="24"/>
+        </w:rPr>
+        <w:t>, vol. 5, no. 5, pp. 9–18, Apr. 2013.</w:t>
+      </w:r>
+    </w:p>
+    <w:p>
+      <w:pPr>
+        <w:spacing w:line="240" w:lineRule="auto"/>
+        <w:rPr>
+          <w:rFonts w:ascii="Times New Roman" w:eastAsia="Times New Roman" w:hAnsi="Times New Roman" w:cs="Times New Roman"/>
+          <w:sz w:val="24"/>
+          <w:szCs w:val="24"/>
+        </w:rPr>
+      </w:pPr>
+      <w:r>
+        <w:rPr>
+          <w:rFonts w:ascii="Times New Roman" w:eastAsia="Times New Roman" w:hAnsi="Times New Roman" w:cs="Times New Roman"/>
+          <w:sz w:val="24"/>
+          <w:szCs w:val="24"/>
+        </w:rPr>
+        <w:t>[1</w:t>
+      </w:r>
+      <w:r>
+        <w:rPr>
+          <w:rFonts w:ascii="Times New Roman" w:eastAsia="Times New Roman" w:hAnsi="Times New Roman" w:cs="Times New Roman"/>
+          <w:sz w:val="24"/>
+          <w:szCs w:val="24"/>
+        </w:rPr>
+        <w:t>0</w:t>
+      </w:r>
+      <w:r>
+        <w:rPr>
+          <w:rFonts w:ascii="Times New Roman" w:eastAsia="Times New Roman" w:hAnsi="Times New Roman" w:cs="Times New Roman"/>
+          <w:sz w:val="24"/>
+          <w:szCs w:val="24"/>
+        </w:rPr>
+        <w:t>]</w:t>
+      </w:r>
+      <w:r>
+        <w:rPr>
+          <w:rFonts w:ascii="Times New Roman" w:eastAsia="Times New Roman" w:hAnsi="Times New Roman" w:cs="Times New Roman"/>
+          <w:sz w:val="24"/>
+          <w:szCs w:val="24"/>
+        </w:rPr>
+        <w:t xml:space="preserve"> </w:t>
+      </w:r>
+      <w:r>
+        <w:rPr>
+          <w:rFonts w:ascii="Times New Roman" w:eastAsia="Times New Roman" w:hAnsi="Times New Roman" w:cs="Times New Roman"/>
+          <w:sz w:val="24"/>
+          <w:szCs w:val="24"/>
+        </w:rPr>
+        <w:t xml:space="preserve">Prof. S. </w:t>
+      </w:r>
+      <w:proofErr w:type="spellStart"/>
+      <w:r>
+        <w:rPr>
+          <w:rFonts w:ascii="Times New Roman" w:eastAsia="Times New Roman" w:hAnsi="Times New Roman" w:cs="Times New Roman"/>
+          <w:sz w:val="24"/>
+          <w:szCs w:val="24"/>
+        </w:rPr>
+        <w:t>Patil</w:t>
+      </w:r>
+      <w:proofErr w:type="spellEnd"/>
+      <w:r>
+        <w:rPr>
+          <w:rFonts w:ascii="Times New Roman" w:eastAsia="Times New Roman" w:hAnsi="Times New Roman" w:cs="Times New Roman"/>
+          <w:sz w:val="24"/>
+          <w:szCs w:val="24"/>
+        </w:rPr>
+        <w:t xml:space="preserve">, A. Bansal, U. Raina, V. </w:t>
+      </w:r>
+      <w:proofErr w:type="spellStart"/>
+      <w:r>
+        <w:rPr>
+          <w:rFonts w:ascii="Times New Roman" w:eastAsia="Times New Roman" w:hAnsi="Times New Roman" w:cs="Times New Roman"/>
+          <w:sz w:val="24"/>
+          <w:szCs w:val="24"/>
+        </w:rPr>
+        <w:t>Pujari</w:t>
+      </w:r>
+      <w:proofErr w:type="spellEnd"/>
+      <w:r>
+        <w:rPr>
+          <w:rFonts w:ascii="Times New Roman" w:eastAsia="Times New Roman" w:hAnsi="Times New Roman" w:cs="Times New Roman"/>
+          <w:sz w:val="24"/>
+          <w:szCs w:val="24"/>
+        </w:rPr>
+        <w:t xml:space="preserve">, and R. Kumar, “E-Smart Voting System with Secure Data Identification Using Cryptography,” in </w:t>
+      </w:r>
+      <w:r>
+        <w:rPr>
+          <w:rFonts w:ascii="Times New Roman" w:eastAsia="Times New Roman" w:hAnsi="Times New Roman" w:cs="Times New Roman"/>
+          <w:i/>
+          <w:iCs/>
+          <w:sz w:val="24"/>
+          <w:szCs w:val="24"/>
+        </w:rPr>
+        <w:t>2018 3rd International Conference for Convergence in Technology (I2CT)</w:t>
+      </w:r>
+      <w:r>
+        <w:rPr>
+          <w:rFonts w:ascii="Times New Roman" w:eastAsia="Times New Roman" w:hAnsi="Times New Roman" w:cs="Times New Roman"/>
+          <w:sz w:val="24"/>
+          <w:szCs w:val="24"/>
+        </w:rPr>
+        <w:t>, Pune, 2018, pp. 1–4.</w:t>
+      </w:r>
+    </w:p>
+    <w:p>
+      <w:pPr>
+        <w:rPr>
+          <w:rFonts w:ascii="Times New Roman" w:eastAsia="Times New Roman" w:hAnsi="Times New Roman" w:cs="Times New Roman"/>
+          <w:sz w:val="24"/>
+          <w:szCs w:val="24"/>
+        </w:rPr>
+      </w:pPr>
+      <w:r>
+        <w:rPr>
+          <w:rFonts w:ascii="Times New Roman" w:eastAsia="Times New Roman" w:hAnsi="Times New Roman" w:cs="Times New Roman"/>
+          <w:sz w:val="24"/>
+          <w:szCs w:val="24"/>
+        </w:rPr>
+        <w:t xml:space="preserve">[11] </w:t>
+      </w:r>
+      <w:r>
+        <w:rPr>
+          <w:rFonts w:ascii="Times New Roman" w:eastAsia="Times New Roman" w:hAnsi="Times New Roman" w:cs="Times New Roman"/>
+          <w:sz w:val="24"/>
+          <w:szCs w:val="24"/>
+        </w:rPr>
+        <w:t>A. Al-</w:t>
+      </w:r>
+      <w:proofErr w:type="spellStart"/>
+      <w:r>
+        <w:rPr>
+          <w:rFonts w:ascii="Times New Roman" w:eastAsia="Times New Roman" w:hAnsi="Times New Roman" w:cs="Times New Roman"/>
+          <w:sz w:val="24"/>
+          <w:szCs w:val="24"/>
+        </w:rPr>
+        <w:t>Ameen</w:t>
+      </w:r>
+      <w:proofErr w:type="spellEnd"/>
+      <w:r>
+        <w:rPr>
+          <w:rFonts w:ascii="Times New Roman" w:eastAsia="Times New Roman" w:hAnsi="Times New Roman" w:cs="Times New Roman"/>
+          <w:sz w:val="24"/>
+          <w:szCs w:val="24"/>
+        </w:rPr>
+        <w:t xml:space="preserve"> and S. A. </w:t>
+      </w:r>
+      <w:proofErr w:type="spellStart"/>
+      <w:r>
+        <w:rPr>
+          <w:rFonts w:ascii="Times New Roman" w:eastAsia="Times New Roman" w:hAnsi="Times New Roman" w:cs="Times New Roman"/>
+          <w:sz w:val="24"/>
+          <w:szCs w:val="24"/>
+        </w:rPr>
+        <w:t>Talab</w:t>
+      </w:r>
+      <w:proofErr w:type="spellEnd"/>
+      <w:r>
+        <w:rPr>
+          <w:rFonts w:ascii="Times New Roman" w:eastAsia="Times New Roman" w:hAnsi="Times New Roman" w:cs="Times New Roman"/>
+          <w:sz w:val="24"/>
+          <w:szCs w:val="24"/>
+        </w:rPr>
+        <w:t>, “E-Voting Systems Security Issues,” p. 10.</w:t>
+      </w:r>
+    </w:p>
+    <w:p>
+      <w:pPr>
+        <w:spacing w:line="240" w:lineRule="auto"/>
+        <w:rPr>
+          <w:rFonts w:ascii="Times New Roman" w:eastAsia="Times New Roman" w:hAnsi="Times New Roman" w:cs="Times New Roman"/>
+          <w:sz w:val="24"/>
+          <w:szCs w:val="24"/>
+        </w:rPr>
+      </w:pPr>
+    </w:p>
+    <w:p>
+      <w:pPr>
+        <w:rPr>
+          <w:rFonts w:ascii="Times New Roman" w:eastAsia="Times New Roman" w:hAnsi="Times New Roman" w:cs="Times New Roman"/>
+          <w:sz w:val="24"/>
+          <w:szCs w:val="24"/>
+        </w:rPr>
+      </w:pPr>
+    </w:p>
+    <w:p>
+      <w:pPr>
+        <w:spacing w:after="0" w:line="240" w:lineRule="auto"/>
+        <w:rPr>
+          <w:rFonts w:ascii="Times New Roman" w:eastAsia="Times New Roman" w:hAnsi="Times New Roman" w:cs="Times New Roman"/>
+          <w:sz w:val="24"/>
+          <w:szCs w:val="24"/>
+        </w:rPr>
+      </w:pPr>
+    </w:p>
+    <w:p>
+      <w:pPr>
+        <w:spacing w:after="0" w:line="480" w:lineRule="auto"/>
+        <w:jc w:val="center"/>
+        <w:rPr>
+          <w:rFonts w:ascii="Times New Roman" w:eastAsia="Times New Roman" w:hAnsi="Times New Roman" w:cs="Times New Roman"/>
+          <w:sz w:val="24"/>
+          <w:szCs w:val="24"/>
+        </w:rPr>
+      </w:pPr>
+    </w:p>
+    <w:p>
+      <w:pPr>
+        <w:spacing w:after="0" w:line="480" w:lineRule="auto"/>
+        <w:rPr>
+          <w:rFonts w:ascii="Times New Roman" w:eastAsia="Times New Roman" w:hAnsi="Times New Roman" w:cs="Times New Roman"/>
+          <w:sz w:val="24"/>
+          <w:szCs w:val="24"/>
+        </w:rPr>
+      </w:pPr>
+    </w:p>
+    <w:p>
+      <w:pPr>
+        <w:spacing w:after="0" w:line="480" w:lineRule="auto"/>
+        <w:rPr>
+          <w:rFonts w:ascii="Times New Roman" w:eastAsia="Times New Roman" w:hAnsi="Times New Roman" w:cs="Times New Roman"/>
+          <w:sz w:val="24"/>
+          <w:szCs w:val="24"/>
+        </w:rPr>
+      </w:pPr>
+    </w:p>
+    <w:p>
+      <w:pPr>
+        <w:spacing w:after="0" w:line="480" w:lineRule="auto"/>
+        <w:rPr>
+          <w:rFonts w:ascii="Times New Roman" w:eastAsia="Times New Roman" w:hAnsi="Times New Roman" w:cs="Times New Roman"/>
+          <w:sz w:val="24"/>
+          <w:szCs w:val="24"/>
+        </w:rPr>
+      </w:pPr>
+    </w:p>
+    <w:p>
+      <w:pPr>
+        <w:spacing w:line="480" w:lineRule="auto"/>
+        <w:rPr>
+          <w:rFonts w:ascii="Times New Roman" w:hAnsi="Times New Roman" w:cs="Times New Roman"/>
+          <w:sz w:val="24"/>
+          <w:szCs w:val="24"/>
+        </w:rPr>
+      </w:pPr>
+    </w:p>
+    <w:p>
+      <w:pPr>
+        <w:spacing w:line="480" w:lineRule="auto"/>
+        <w:rPr>
+          <w:rFonts w:ascii="Times New Roman" w:hAnsi="Times New Roman" w:cs="Times New Roman"/>
+          <w:sz w:val="24"/>
+          <w:szCs w:val="24"/>
+        </w:rPr>
+      </w:pPr>
+    </w:p>
+    <w:p>
+      <w:pPr>
+        <w:spacing w:line="480" w:lineRule="auto"/>
         <w:rPr>
           <w:rFonts w:ascii="Times New Roman" w:hAnsi="Times New Roman" w:cs="Times New Roman"/>
           <w:sz w:val="24"/>
@@ -844,6 +2773,119 @@
 <file path=word/numbering.xml><?xml version="1.0" encoding="utf-8"?>
 <w:numbering xmlns:wpc="http://schemas.microsoft.com/office/word/2010/wordprocessingCanvas" xmlns:mc="http://schemas.openxmlformats.org/markup-compatibility/2006" xmlns:o="urn:schemas-microsoft-com:office:office" xmlns:r="http://schemas.openxmlformats.org/officeDocument/2006/relationships" xmlns:m="http://schemas.openxmlformats.org/officeDocument/2006/math" xmlns:v="urn:schemas-microsoft-com:vml" xmlns:wp14="http://schemas.microsoft.com/office/word/2010/wordprocessingDrawing" xmlns:wp="http://schemas.openxmlformats.org/drawingml/2006/wordprocessingDrawing" xmlns:w10="urn:schemas-microsoft-com:office:word" xmlns:w="http://schemas.openxmlformats.org/wordprocessingml/2006/main" xmlns:w14="http://schemas.microsoft.com/office/word/2010/wordml" xmlns:w15="http://schemas.microsoft.com/office/word/2012/wordml" xmlns:wpg="http://schemas.microsoft.com/office/word/2010/wordprocessingGroup" xmlns:wpi="http://schemas.microsoft.com/office/word/2010/wordprocessingInk" xmlns:wne="http://schemas.microsoft.com/office/word/2006/wordml" xmlns:wps="http://schemas.microsoft.com/office/word/2010/wordprocessingShape" mc:Ignorable="w14 w15 wp14">
   <w:abstractNum w:abstractNumId="0">
+    <w:nsid w:val="2D9E356B"/>
+    <w:multiLevelType w:val="hybridMultilevel"/>
+    <w:tmpl w:val="21AABE0E"/>
+    <w:lvl w:ilvl="0" w:tplc="04090001">
+      <w:start w:val="1"/>
+      <w:numFmt w:val="bullet"/>
+      <w:lvlText w:val=""/>
+      <w:lvlJc w:val="left"/>
+      <w:pPr>
+        <w:ind w:left="720" w:hanging="360"/>
+      </w:pPr>
+      <w:rPr>
+        <w:rFonts w:ascii="Symbol" w:hAnsi="Symbol" w:hint="default"/>
+      </w:rPr>
+    </w:lvl>
+    <w:lvl w:ilvl="1" w:tplc="04090003" w:tentative="1">
+      <w:start w:val="1"/>
+      <w:numFmt w:val="bullet"/>
+      <w:lvlText w:val="o"/>
+      <w:lvlJc w:val="left"/>
+      <w:pPr>
+        <w:ind w:left="1440" w:hanging="360"/>
+      </w:pPr>
+      <w:rPr>
+        <w:rFonts w:ascii="Courier New" w:hAnsi="Courier New" w:cs="Courier New" w:hint="default"/>
+      </w:rPr>
+    </w:lvl>
+    <w:lvl w:ilvl="2" w:tplc="04090005" w:tentative="1">
+      <w:start w:val="1"/>
+      <w:numFmt w:val="bullet"/>
+      <w:lvlText w:val=""/>
+      <w:lvlJc w:val="left"/>
+      <w:pPr>
+        <w:ind w:left="2160" w:hanging="360"/>
+      </w:pPr>
+      <w:rPr>
+        <w:rFonts w:ascii="Wingdings" w:hAnsi="Wingdings" w:hint="default"/>
+      </w:rPr>
+    </w:lvl>
+    <w:lvl w:ilvl="3" w:tplc="04090001" w:tentative="1">
+      <w:start w:val="1"/>
+      <w:numFmt w:val="bullet"/>
+      <w:lvlText w:val=""/>
+      <w:lvlJc w:val="left"/>
+      <w:pPr>
+        <w:ind w:left="2880" w:hanging="360"/>
+      </w:pPr>
+      <w:rPr>
+        <w:rFonts w:ascii="Symbol" w:hAnsi="Symbol" w:hint="default"/>
+      </w:rPr>
+    </w:lvl>
+    <w:lvl w:ilvl="4" w:tplc="04090003" w:tentative="1">
+      <w:start w:val="1"/>
+      <w:numFmt w:val="bullet"/>
+      <w:lvlText w:val="o"/>
+      <w:lvlJc w:val="left"/>
+      <w:pPr>
+        <w:ind w:left="3600" w:hanging="360"/>
+      </w:pPr>
+      <w:rPr>
+        <w:rFonts w:ascii="Courier New" w:hAnsi="Courier New" w:cs="Courier New" w:hint="default"/>
+      </w:rPr>
+    </w:lvl>
+    <w:lvl w:ilvl="5" w:tplc="04090005" w:tentative="1">
+      <w:start w:val="1"/>
+      <w:numFmt w:val="bullet"/>
+      <w:lvlText w:val=""/>
+      <w:lvlJc w:val="left"/>
+      <w:pPr>
+        <w:ind w:left="4320" w:hanging="360"/>
+      </w:pPr>
+      <w:rPr>
+        <w:rFonts w:ascii="Wingdings" w:hAnsi="Wingdings" w:hint="default"/>
+      </w:rPr>
+    </w:lvl>
+    <w:lvl w:ilvl="6" w:tplc="04090001" w:tentative="1">
+      <w:start w:val="1"/>
+      <w:numFmt w:val="bullet"/>
+      <w:lvlText w:val=""/>
+      <w:lvlJc w:val="left"/>
+      <w:pPr>
+        <w:ind w:left="5040" w:hanging="360"/>
+      </w:pPr>
+      <w:rPr>
+        <w:rFonts w:ascii="Symbol" w:hAnsi="Symbol" w:hint="default"/>
+      </w:rPr>
+    </w:lvl>
+    <w:lvl w:ilvl="7" w:tplc="04090003" w:tentative="1">
+      <w:start w:val="1"/>
+      <w:numFmt w:val="bullet"/>
+      <w:lvlText w:val="o"/>
+      <w:lvlJc w:val="left"/>
+      <w:pPr>
+        <w:ind w:left="5760" w:hanging="360"/>
+      </w:pPr>
+      <w:rPr>
+        <w:rFonts w:ascii="Courier New" w:hAnsi="Courier New" w:cs="Courier New" w:hint="default"/>
+      </w:rPr>
+    </w:lvl>
+    <w:lvl w:ilvl="8" w:tplc="04090005" w:tentative="1">
+      <w:start w:val="1"/>
+      <w:numFmt w:val="bullet"/>
+      <w:lvlText w:val=""/>
+      <w:lvlJc w:val="left"/>
+      <w:pPr>
+        <w:ind w:left="6480" w:hanging="360"/>
+      </w:pPr>
+      <w:rPr>
+        <w:rFonts w:ascii="Wingdings" w:hAnsi="Wingdings" w:hint="default"/>
+      </w:rPr>
+    </w:lvl>
+  </w:abstractNum>
+  <w:abstractNum w:abstractNumId="1">
     <w:nsid w:val="48257F35"/>
     <w:multiLevelType w:val="multilevel"/>
     <w:tmpl w:val="E6CCA5BC"/>
@@ -957,6 +2999,9 @@
     </w:lvl>
   </w:abstractNum>
   <w:num w:numId="1">
+    <w:abstractNumId w:val="1"/>
+  </w:num>
+  <w:num w:numId="2">
     <w:abstractNumId w:val="0"/>
   </w:num>
 </w:numbering>
@@ -1403,6 +3448,35 @@
       <w:spacing w:after="0" w:line="240" w:lineRule="auto"/>
     </w:pPr>
   </w:style>
+  <w:style w:type="table" w:styleId="TableGrid">
+    <w:name w:val="Table Grid"/>
+    <w:basedOn w:val="TableNormal"/>
+    <w:uiPriority w:val="39"/>
+    <w:rsid w:val="007A7933"/>
+    <w:pPr>
+      <w:spacing w:after="0" w:line="240" w:lineRule="auto"/>
+    </w:pPr>
+    <w:rPr>
+      <w:rFonts w:eastAsiaTheme="minorEastAsia"/>
+    </w:rPr>
+    <w:tblPr>
+      <w:tblInd w:w="0" w:type="dxa"/>
+      <w:tblBorders>
+        <w:top w:val="single" w:sz="4" w:space="0" w:color="auto"/>
+        <w:left w:val="single" w:sz="4" w:space="0" w:color="auto"/>
+        <w:bottom w:val="single" w:sz="4" w:space="0" w:color="auto"/>
+        <w:right w:val="single" w:sz="4" w:space="0" w:color="auto"/>
+        <w:insideH w:val="single" w:sz="4" w:space="0" w:color="auto"/>
+        <w:insideV w:val="single" w:sz="4" w:space="0" w:color="auto"/>
+      </w:tblBorders>
+      <w:tblCellMar>
+        <w:top w:w="0" w:type="dxa"/>
+        <w:left w:w="108" w:type="dxa"/>
+        <w:bottom w:w="0" w:type="dxa"/>
+        <w:right w:w="108" w:type="dxa"/>
+      </w:tblCellMar>
+    </w:tblPr>
+  </w:style>
 </w:styles>
 </file>
 

</xml_diff>